<commit_message>
add node-red update prereq
</commit_message>
<xml_diff>
--- a/Workshop1-RaspberryPi-and-IoT.docx
+++ b/Workshop1-RaspberryPi-and-IoT.docx
@@ -10,15 +10,7 @@
         <w:t xml:space="preserve">Workshop 1:  </w:t>
       </w:r>
       <w:r>
-        <w:t xml:space="preserve">Node-Red, </w:t>
-      </w:r>
-      <w:proofErr w:type="spellStart"/>
-      <w:r>
-        <w:t>IoT</w:t>
-      </w:r>
-      <w:proofErr w:type="spellEnd"/>
-      <w:r>
-        <w:t xml:space="preserve">, </w:t>
+        <w:t xml:space="preserve">Node-Red, IoT, </w:t>
       </w:r>
       <w:r>
         <w:t>&amp;</w:t>
@@ -216,21 +208,7 @@
         <w:rPr>
           <w:rFonts w:cs="Arial"/>
         </w:rPr>
-        <w:t xml:space="preserve">You must be able to connect to your Raspberry Pi on a network and you need to know it’s </w:t>
-      </w:r>
-      <w:proofErr w:type="spellStart"/>
-      <w:r>
-        <w:rPr>
-          <w:rFonts w:cs="Arial"/>
-        </w:rPr>
-        <w:t>ip</w:t>
-      </w:r>
-      <w:proofErr w:type="spellEnd"/>
-      <w:r>
-        <w:rPr>
-          <w:rFonts w:cs="Arial"/>
-        </w:rPr>
-        <w:t xml:space="preserve"> address.</w:t>
+        <w:t>You must be able to connect to your Raspberry Pi on a network and you need to know it’s ip address.</w:t>
       </w:r>
     </w:p>
     <w:p>
@@ -248,21 +226,63 @@
         <w:rPr>
           <w:rFonts w:cs="Arial"/>
         </w:rPr>
-        <w:t xml:space="preserve">You should have an SSH terminal program for connecting to the Raspberry Pi. If you are using a MacOS or Linux system, you are ready. If you are using a Windows system, install the </w:t>
-      </w:r>
-      <w:proofErr w:type="spellStart"/>
+        <w:t>The Node.js and Node-Red on the Raspberry Pi must be updated</w:t>
+      </w:r>
       <w:r>
         <w:rPr>
           <w:rFonts w:cs="Arial"/>
         </w:rPr>
-        <w:t>PuTTY</w:t>
-      </w:r>
-      <w:proofErr w:type="spellEnd"/>
+        <w:t xml:space="preserve"> </w:t>
+      </w:r>
       <w:r>
         <w:rPr>
           <w:rFonts w:cs="Arial"/>
         </w:rPr>
-        <w:t xml:space="preserve"> application, which is available </w:t>
+        <w:t>by running the command</w:t>
+      </w:r>
+      <w:r>
+        <w:rPr>
+          <w:rFonts w:cs="Arial"/>
+        </w:rPr>
+        <w:t>:</w:t>
+      </w:r>
+      <w:r>
+        <w:rPr>
+          <w:rFonts w:cs="Arial"/>
+        </w:rPr>
+        <w:br/>
+      </w:r>
+      <w:bookmarkStart w:id="0" w:name="_GoBack"/>
+      <w:bookmarkEnd w:id="0"/>
+      <w:r>
+        <w:rPr>
+          <w:rFonts w:ascii="Lucida Console" w:hAnsi="Lucida Console" w:cs="Arial"/>
+        </w:rPr>
+        <w:t>update-nodejs-and-nodered</w:t>
+      </w:r>
+      <w:r>
+        <w:rPr>
+          <w:rFonts w:cs="Arial"/>
+        </w:rPr>
+        <w:t xml:space="preserve"> in a terminal on the Raspberry Pi.</w:t>
+      </w:r>
+    </w:p>
+    <w:p>
+      <w:pPr>
+        <w:pStyle w:val="ListParagraph"/>
+        <w:numPr>
+          <w:ilvl w:val="0"/>
+          <w:numId w:val="15"/>
+        </w:numPr>
+        <w:rPr>
+          <w:rFonts w:cs="Arial"/>
+        </w:rPr>
+      </w:pPr>
+      <w:r>
+        <w:rPr>
+          <w:rFonts w:cs="Arial"/>
+        </w:rPr>
+        <w:t xml:space="preserve">You should have an SSH terminal program for connecting to the Raspberry Pi. If you are using a MacOS or Linux system, you are ready. If you are using a Windows system, install the PuTTY application, which is available </w:t>
       </w:r>
       <w:r>
         <w:rPr>
@@ -837,14 +857,12 @@
       <w:r>
         <w:t xml:space="preserve">Add a new gateway device using the newly defined PiGateway device type.  For these workshop exercises, the device ID is assumed to be: </w:t>
       </w:r>
-      <w:proofErr w:type="spellStart"/>
       <w:r>
         <w:rPr>
           <w:b/>
         </w:rPr>
         <w:t>myPiGateway</w:t>
       </w:r>
-      <w:proofErr w:type="spellEnd"/>
       <w:r>
         <w:t>.</w:t>
       </w:r>
@@ -866,47 +884,19 @@
         <w:rPr>
           <w:i/>
         </w:rPr>
-        <w:t xml:space="preserve">:  The workshops will be treating the Raspberry Pi as a Gateway and the attached Sense Hat as a downstream sensor device.  However, it is not necessary to define the Sense </w:t>
-      </w:r>
-      <w:proofErr w:type="spellStart"/>
+        <w:t xml:space="preserve">:  The workshops will be treating the Raspberry Pi as a Gateway and the attached Sense Hat as a downstream sensor device.  However, it is not necessary to define the Sense Hat device to the </w:t>
+      </w:r>
       <w:r>
         <w:rPr>
           <w:i/>
         </w:rPr>
-        <w:t>Hat</w:t>
-      </w:r>
-      <w:proofErr w:type="spellEnd"/>
+        <w:t>IoT Platform service</w:t>
+      </w:r>
       <w:r>
         <w:rPr>
           <w:i/>
         </w:rPr>
-        <w:t xml:space="preserve"> device to the </w:t>
-      </w:r>
-      <w:r>
-        <w:rPr>
-          <w:i/>
-        </w:rPr>
-        <w:t>IoT Platform service</w:t>
-      </w:r>
-      <w:r>
-        <w:rPr>
-          <w:i/>
-        </w:rPr>
-        <w:t xml:space="preserve"> as the gateway device will do it for you when the Sense </w:t>
-      </w:r>
-      <w:proofErr w:type="spellStart"/>
-      <w:r>
-        <w:rPr>
-          <w:i/>
-        </w:rPr>
-        <w:t>Hat</w:t>
-      </w:r>
-      <w:proofErr w:type="spellEnd"/>
-      <w:r>
-        <w:rPr>
-          <w:i/>
-        </w:rPr>
-        <w:t xml:space="preserve"> connects through it.</w:t>
+        <w:t xml:space="preserve"> as the gateway device will do it for you when the Sense Hat connects through it.</w:t>
       </w:r>
     </w:p>
     <w:p>
@@ -1039,23 +1029,7 @@
           <w:rFonts w:ascii="Lucida Console" w:hAnsi="Lucida Console"/>
           <w:b/>
         </w:rPr>
-        <w:t xml:space="preserve">SENSORID </w:t>
-      </w:r>
-      <w:proofErr w:type="gramStart"/>
-      <w:r>
-        <w:rPr>
-          <w:rFonts w:ascii="Lucida Console" w:hAnsi="Lucida Console"/>
-          <w:b/>
-        </w:rPr>
-        <w:t>VARCHAR(</w:t>
-      </w:r>
-      <w:proofErr w:type="gramEnd"/>
-      <w:r>
-        <w:rPr>
-          <w:rFonts w:ascii="Lucida Console" w:hAnsi="Lucida Console"/>
-          <w:b/>
-        </w:rPr>
-        <w:t>20)</w:t>
+        <w:t>SENSORID VARCHAR(20)</w:t>
       </w:r>
     </w:p>
     <w:p>
@@ -1251,7 +1225,6 @@
       <w:r>
         <w:t xml:space="preserve">the name of the application is </w:t>
       </w:r>
-      <w:proofErr w:type="spellStart"/>
       <w:r>
         <w:rPr>
           <w:b/>
@@ -1262,14 +1235,7 @@
         <w:rPr>
           <w:b/>
         </w:rPr>
-        <w:t>Workshop</w:t>
-      </w:r>
-      <w:proofErr w:type="spellEnd"/>
-      <w:r>
-        <w:rPr>
-          <w:b/>
-        </w:rPr>
-        <w:t>-xxx</w:t>
+        <w:t>Workshop-xxx</w:t>
       </w:r>
       <w:r>
         <w:t xml:space="preserve"> </w:t>
@@ -1429,84 +1395,34 @@
           <w:rFonts w:cs="Arial"/>
           <w:i/>
         </w:rPr>
-        <w:t xml:space="preserve">Depending on your system configuration, you may be able to connect to your laptop by name rather than by </w:t>
-      </w:r>
-      <w:proofErr w:type="spellStart"/>
+        <w:t>Depending on your system configuration, you may be able to connect to your laptop by name rather than by ip address.  To do this, you append “.local” to your Raspberry Pi hostname.  For example</w:t>
+      </w:r>
+      <w:r>
+        <w:rPr>
+          <w:i/>
+        </w:rPr>
+        <w:t>:</w:t>
+      </w:r>
+      <w:r>
+        <w:rPr>
+          <w:i/>
+        </w:rPr>
+        <w:t xml:space="preserve"> </w:t>
+      </w:r>
       <w:r>
         <w:rPr>
           <w:rFonts w:cs="Arial"/>
           <w:i/>
         </w:rPr>
-        <w:t>ip</w:t>
-      </w:r>
-      <w:proofErr w:type="spellEnd"/>
+        <w:t>ssh pi@</w:t>
+      </w:r>
       <w:r>
         <w:rPr>
           <w:rFonts w:cs="Arial"/>
           <w:i/>
         </w:rPr>
-        <w:t xml:space="preserve"> address.  To do this, you append </w:t>
-      </w:r>
-      <w:proofErr w:type="gramStart"/>
-      <w:r>
-        <w:rPr>
-          <w:rFonts w:cs="Arial"/>
-          <w:i/>
-        </w:rPr>
-        <w:t>“.local</w:t>
-      </w:r>
-      <w:proofErr w:type="gramEnd"/>
-      <w:r>
-        <w:rPr>
-          <w:rFonts w:cs="Arial"/>
-          <w:i/>
-        </w:rPr>
-        <w:t>” to your Raspberry Pi hostname.  For example</w:t>
-      </w:r>
-      <w:r>
-        <w:rPr>
-          <w:i/>
-        </w:rPr>
-        <w:t>:</w:t>
-      </w:r>
-      <w:r>
-        <w:rPr>
-          <w:i/>
-        </w:rPr>
-        <w:t xml:space="preserve"> </w:t>
-      </w:r>
-      <w:proofErr w:type="spellStart"/>
-      <w:r>
-        <w:rPr>
-          <w:rFonts w:cs="Arial"/>
-          <w:i/>
-        </w:rPr>
-        <w:t>ssh</w:t>
-      </w:r>
-      <w:proofErr w:type="spellEnd"/>
-      <w:r>
-        <w:rPr>
-          <w:rFonts w:cs="Arial"/>
-          <w:i/>
-        </w:rPr>
-        <w:t xml:space="preserve"> </w:t>
-      </w:r>
-      <w:proofErr w:type="spellStart"/>
-      <w:r>
-        <w:rPr>
-          <w:rFonts w:cs="Arial"/>
-          <w:i/>
-        </w:rPr>
-        <w:t>pi@</w:t>
-      </w:r>
-      <w:r>
-        <w:rPr>
-          <w:rFonts w:cs="Arial"/>
-          <w:i/>
-        </w:rPr>
         <w:t>raspberrypi.local</w:t>
       </w:r>
-      <w:proofErr w:type="spellEnd"/>
       <w:r>
         <w:rPr>
           <w:rFonts w:ascii="Lucida Console" w:hAnsi="Lucida Console"/>
@@ -1645,17 +1561,8 @@
           <w:rFonts w:ascii="Lucida Console" w:hAnsi="Lucida Console"/>
           <w:b/>
         </w:rPr>
-        <w:t xml:space="preserve">sudo systemctl enable </w:t>
-      </w:r>
-      <w:proofErr w:type="gramStart"/>
-      <w:r>
-        <w:rPr>
-          <w:rFonts w:ascii="Lucida Console" w:hAnsi="Lucida Console"/>
-          <w:b/>
-        </w:rPr>
-        <w:t>nodered.service</w:t>
-      </w:r>
-      <w:proofErr w:type="gramEnd"/>
+        <w:t>sudo systemctl enable nodered.service</w:t>
+      </w:r>
     </w:p>
     <w:p>
       <w:pPr>
@@ -1886,15 +1793,7 @@
         </w:numPr>
       </w:pPr>
       <w:r>
-        <w:t xml:space="preserve">Break the Sense </w:t>
-      </w:r>
-      <w:proofErr w:type="spellStart"/>
-      <w:r>
-        <w:t>Hat</w:t>
-      </w:r>
-      <w:proofErr w:type="spellEnd"/>
-      <w:r>
-        <w:t xml:space="preserve"> sensor data into three different event types (environment, motion, &amp; joystick).</w:t>
+        <w:t>Break the Sense Hat sensor data into three different event types (environment, motion, &amp; joystick).</w:t>
       </w:r>
     </w:p>
     <w:p>
@@ -1977,15 +1876,7 @@
         </w:rPr>
       </w:pPr>
       <w:r>
-        <w:t xml:space="preserve">Format the incoming command data into the appropriate format for the Sense </w:t>
-      </w:r>
-      <w:proofErr w:type="spellStart"/>
-      <w:r>
-        <w:t>Hat</w:t>
-      </w:r>
-      <w:proofErr w:type="spellEnd"/>
-      <w:r>
-        <w:t xml:space="preserve"> node.</w:t>
+        <w:t>Format the incoming command data into the appropriate format for the Sense Hat node.</w:t>
       </w:r>
       <w:r>
         <w:br/>
@@ -2009,8 +1900,6 @@
           <w:rFonts w:ascii="Lucida Console" w:hAnsi="Lucida Console"/>
         </w:rPr>
       </w:pPr>
-      <w:proofErr w:type="spellStart"/>
-      <w:proofErr w:type="gramStart"/>
       <w:r>
         <w:rPr>
           <w:rFonts w:ascii="Lucida Console" w:eastAsia="Times New Roman" w:hAnsi="Lucida Console" w:cs="Times New Roman"/>
@@ -2018,10 +1907,8 @@
           <w:shd w:val="clear" w:color="auto" w:fill="auto"/>
           <w:lang w:val="en-GB" w:eastAsia="en-GB"/>
         </w:rPr>
-        <w:t>msg.command</w:t>
-      </w:r>
-      <w:proofErr w:type="spellEnd"/>
-      <w:proofErr w:type="gramEnd"/>
+        <w:t>msg.command:    "alarm"</w:t>
+      </w:r>
       <w:r>
         <w:rPr>
           <w:rFonts w:ascii="Lucida Console" w:eastAsia="Times New Roman" w:hAnsi="Lucida Console" w:cs="Times New Roman"/>
@@ -2029,7 +1916,11 @@
           <w:shd w:val="clear" w:color="auto" w:fill="auto"/>
           <w:lang w:val="en-GB" w:eastAsia="en-GB"/>
         </w:rPr>
-        <w:t>:    "alarm"</w:t>
+        <w:br/>
+        <w:t>msg.format:     "json"</w:t>
+      </w:r>
+      <w:r>
+        <w:br/>
       </w:r>
       <w:r>
         <w:rPr>
@@ -2038,9 +1929,11 @@
           <w:shd w:val="clear" w:color="auto" w:fill="auto"/>
           <w:lang w:val="en-GB" w:eastAsia="en-GB"/>
         </w:rPr>
+        <w:t>msg.deviceType: "SenseHat"</w:t>
+      </w:r>
+      <w:r>
         <w:br/>
       </w:r>
-      <w:proofErr w:type="spellStart"/>
       <w:r>
         <w:rPr>
           <w:rFonts w:ascii="Lucida Console" w:eastAsia="Times New Roman" w:hAnsi="Lucida Console" w:cs="Times New Roman"/>
@@ -2048,9 +1941,8 @@
           <w:shd w:val="clear" w:color="auto" w:fill="auto"/>
           <w:lang w:val="en-GB" w:eastAsia="en-GB"/>
         </w:rPr>
-        <w:t>msg.format</w:t>
-      </w:r>
-      <w:proofErr w:type="spellEnd"/>
+        <w:t>msg.deviceId:   "sensehat-xx”</w:t>
+      </w:r>
       <w:r>
         <w:rPr>
           <w:rFonts w:ascii="Lucida Console" w:eastAsia="Times New Roman" w:hAnsi="Lucida Console" w:cs="Times New Roman"/>
@@ -2058,9 +1950,57 @@
           <w:shd w:val="clear" w:color="auto" w:fill="auto"/>
           <w:lang w:val="en-GB" w:eastAsia="en-GB"/>
         </w:rPr>
-        <w:t>:     "</w:t>
-      </w:r>
-      <w:proofErr w:type="spellStart"/>
+        <w:br/>
+      </w:r>
+      <w:r>
+        <w:rPr>
+          <w:rFonts w:ascii="Lucida Console" w:hAnsi="Lucida Console"/>
+        </w:rPr>
+        <w:t>msg.payload:    {d:{color:msg.payload}}</w:t>
+      </w:r>
+    </w:p>
+    <w:p>
+      <w:pPr>
+        <w:keepNext/>
+        <w:keepLines/>
+        <w:ind w:left="720"/>
+      </w:pPr>
+      <w:r>
+        <w:rPr>
+          <w:u w:val="single"/>
+        </w:rPr>
+        <w:lastRenderedPageBreak/>
+        <w:t xml:space="preserve">The </w:t>
+      </w:r>
+      <w:r>
+        <w:rPr>
+          <w:u w:val="single"/>
+        </w:rPr>
+        <w:t xml:space="preserve">incoming </w:t>
+      </w:r>
+      <w:r>
+        <w:rPr>
+          <w:u w:val="single"/>
+        </w:rPr>
+        <w:t>message command</w:t>
+      </w:r>
+      <w:r>
+        <w:rPr>
+          <w:u w:val="single"/>
+        </w:rPr>
+        <w:t xml:space="preserve"> will have the following payload:</w:t>
+      </w:r>
+    </w:p>
+    <w:p>
+      <w:pPr>
+        <w:keepNext/>
+        <w:keepLines/>
+        <w:spacing w:before="0"/>
+        <w:ind w:left="1440"/>
+        <w:rPr>
+          <w:rFonts w:ascii="Lucida Console" w:hAnsi="Lucida Console"/>
+        </w:rPr>
+      </w:pPr>
       <w:r>
         <w:rPr>
           <w:rFonts w:ascii="Lucida Console" w:eastAsia="Times New Roman" w:hAnsi="Lucida Console" w:cs="Times New Roman"/>
@@ -2068,9 +2008,8 @@
           <w:shd w:val="clear" w:color="auto" w:fill="auto"/>
           <w:lang w:val="en-GB" w:eastAsia="en-GB"/>
         </w:rPr>
-        <w:t>json</w:t>
-      </w:r>
-      <w:proofErr w:type="spellEnd"/>
+        <w:t>msg.command:    "message"</w:t>
+      </w:r>
       <w:r>
         <w:rPr>
           <w:rFonts w:ascii="Lucida Console" w:eastAsia="Times New Roman" w:hAnsi="Lucida Console" w:cs="Times New Roman"/>
@@ -2078,12 +2017,12 @@
           <w:shd w:val="clear" w:color="auto" w:fill="auto"/>
           <w:lang w:val="en-GB" w:eastAsia="en-GB"/>
         </w:rPr>
-        <w:t>"</w:t>
-      </w:r>
-      <w:r>
         <w:br/>
-      </w:r>
-      <w:proofErr w:type="spellStart"/>
+        <w:t>msg.format:     "json"</w:t>
+      </w:r>
+      <w:r>
+        <w:br/>
+      </w:r>
       <w:r>
         <w:rPr>
           <w:rFonts w:ascii="Lucida Console" w:eastAsia="Times New Roman" w:hAnsi="Lucida Console" w:cs="Times New Roman"/>
@@ -2091,9 +2030,11 @@
           <w:shd w:val="clear" w:color="auto" w:fill="auto"/>
           <w:lang w:val="en-GB" w:eastAsia="en-GB"/>
         </w:rPr>
-        <w:t>msg.deviceType</w:t>
-      </w:r>
-      <w:proofErr w:type="spellEnd"/>
+        <w:t>msg.deviceType: "SenseHat"</w:t>
+      </w:r>
+      <w:r>
+        <w:br/>
+      </w:r>
       <w:r>
         <w:rPr>
           <w:rFonts w:ascii="Lucida Console" w:eastAsia="Times New Roman" w:hAnsi="Lucida Console" w:cs="Times New Roman"/>
@@ -2101,9 +2042,8 @@
           <w:shd w:val="clear" w:color="auto" w:fill="auto"/>
           <w:lang w:val="en-GB" w:eastAsia="en-GB"/>
         </w:rPr>
-        <w:t>: "</w:t>
-      </w:r>
-      <w:proofErr w:type="spellStart"/>
+        <w:t>msg.deviceId:   "sensehat-xx”</w:t>
+      </w:r>
       <w:r>
         <w:rPr>
           <w:rFonts w:ascii="Lucida Console" w:eastAsia="Times New Roman" w:hAnsi="Lucida Console" w:cs="Times New Roman"/>
@@ -2111,414 +2051,86 @@
           <w:shd w:val="clear" w:color="auto" w:fill="auto"/>
           <w:lang w:val="en-GB" w:eastAsia="en-GB"/>
         </w:rPr>
-        <w:t>SenseHat</w:t>
-      </w:r>
-      <w:proofErr w:type="spellEnd"/>
-      <w:r>
-        <w:rPr>
-          <w:rFonts w:ascii="Lucida Console" w:eastAsia="Times New Roman" w:hAnsi="Lucida Console" w:cs="Times New Roman"/>
-          <w:color w:val="auto"/>
-          <w:shd w:val="clear" w:color="auto" w:fill="auto"/>
-          <w:lang w:val="en-GB" w:eastAsia="en-GB"/>
-        </w:rPr>
-        <w:t>"</w:t>
-      </w:r>
-      <w:r>
         <w:br/>
       </w:r>
-      <w:proofErr w:type="spellStart"/>
-      <w:r>
-        <w:rPr>
-          <w:rFonts w:ascii="Lucida Console" w:eastAsia="Times New Roman" w:hAnsi="Lucida Console" w:cs="Times New Roman"/>
-          <w:color w:val="auto"/>
-          <w:shd w:val="clear" w:color="auto" w:fill="auto"/>
-          <w:lang w:val="en-GB" w:eastAsia="en-GB"/>
-        </w:rPr>
-        <w:t>msg.deviceId</w:t>
-      </w:r>
-      <w:proofErr w:type="spellEnd"/>
-      <w:r>
-        <w:rPr>
-          <w:rFonts w:ascii="Lucida Console" w:eastAsia="Times New Roman" w:hAnsi="Lucida Console" w:cs="Times New Roman"/>
-          <w:color w:val="auto"/>
-          <w:shd w:val="clear" w:color="auto" w:fill="auto"/>
-          <w:lang w:val="en-GB" w:eastAsia="en-GB"/>
-        </w:rPr>
-        <w:t>:   "</w:t>
-      </w:r>
-      <w:proofErr w:type="spellStart"/>
-      <w:r>
-        <w:rPr>
-          <w:rFonts w:ascii="Lucida Console" w:eastAsia="Times New Roman" w:hAnsi="Lucida Console" w:cs="Times New Roman"/>
-          <w:color w:val="auto"/>
-          <w:shd w:val="clear" w:color="auto" w:fill="auto"/>
-          <w:lang w:val="en-GB" w:eastAsia="en-GB"/>
-        </w:rPr>
-        <w:t>sensehat</w:t>
-      </w:r>
-      <w:proofErr w:type="spellEnd"/>
-      <w:r>
-        <w:rPr>
-          <w:rFonts w:ascii="Lucida Console" w:eastAsia="Times New Roman" w:hAnsi="Lucida Console" w:cs="Times New Roman"/>
-          <w:color w:val="auto"/>
-          <w:shd w:val="clear" w:color="auto" w:fill="auto"/>
-          <w:lang w:val="en-GB" w:eastAsia="en-GB"/>
-        </w:rPr>
-        <w:t>-xx”</w:t>
-      </w:r>
-      <w:r>
-        <w:rPr>
-          <w:rFonts w:ascii="Lucida Console" w:eastAsia="Times New Roman" w:hAnsi="Lucida Console" w:cs="Times New Roman"/>
-          <w:color w:val="auto"/>
-          <w:shd w:val="clear" w:color="auto" w:fill="auto"/>
-          <w:lang w:val="en-GB" w:eastAsia="en-GB"/>
+      <w:r>
+        <w:rPr>
+          <w:rFonts w:ascii="Lucida Console" w:hAnsi="Lucida Console"/>
+        </w:rPr>
+        <w:t>msg.payload:    {d:{color:"blue",</w:t>
+      </w:r>
+      <w:r>
+        <w:rPr>
+          <w:rFonts w:ascii="Lucida Console" w:hAnsi="Lucida Console"/>
         </w:rPr>
         <w:br/>
-      </w:r>
-      <w:proofErr w:type="spellStart"/>
-      <w:r>
-        <w:rPr>
-          <w:rFonts w:ascii="Lucida Console" w:hAnsi="Lucida Console"/>
-        </w:rPr>
-        <w:t>msg.payload</w:t>
-      </w:r>
-      <w:proofErr w:type="spellEnd"/>
-      <w:r>
-        <w:rPr>
-          <w:rFonts w:ascii="Lucida Console" w:hAnsi="Lucida Console"/>
-        </w:rPr>
-        <w:t>:    {d:{</w:t>
-      </w:r>
-      <w:proofErr w:type="spellStart"/>
-      <w:r>
-        <w:rPr>
-          <w:rFonts w:ascii="Lucida Console" w:hAnsi="Lucida Console"/>
-        </w:rPr>
-        <w:t>color:msg.payload</w:t>
-      </w:r>
-      <w:proofErr w:type="spellEnd"/>
-      <w:r>
-        <w:rPr>
-          <w:rFonts w:ascii="Lucida Console" w:hAnsi="Lucida Console"/>
-        </w:rPr>
-        <w:t>}}</w:t>
-      </w:r>
-    </w:p>
-    <w:p>
-      <w:pPr>
-        <w:keepNext/>
+        <w:t xml:space="preserve">                    background:"green",</w:t>
+      </w:r>
+      <w:r>
+        <w:rPr>
+          <w:rFonts w:ascii="Lucida Console" w:hAnsi="Lucida Console"/>
+        </w:rPr>
+        <w:br/>
+        <w:t xml:space="preserve">                    message:”message text”}}</w:t>
+      </w:r>
+    </w:p>
+    <w:p>
+      <w:pPr>
         <w:keepLines/>
         <w:ind w:left="720"/>
+        <w:rPr>
+          <w:rFonts w:ascii="Lucida Console" w:hAnsi="Lucida Console"/>
+        </w:rPr>
       </w:pPr>
       <w:r>
         <w:rPr>
           <w:u w:val="single"/>
         </w:rPr>
-        <w:lastRenderedPageBreak/>
-        <w:t xml:space="preserve">The </w:t>
+        <w:t xml:space="preserve">In order to set the entire 8x8 Sense Hat LED matrix to a specific color, you need to have the following string </w:t>
       </w:r>
       <w:r>
         <w:rPr>
           <w:u w:val="single"/>
         </w:rPr>
-        <w:t xml:space="preserve">incoming </w:t>
+        <w:t>in</w:t>
       </w:r>
       <w:r>
         <w:rPr>
           <w:u w:val="single"/>
         </w:rPr>
-        <w:t>message command</w:t>
-      </w:r>
-      <w:r>
-        <w:rPr>
-          <w:u w:val="single"/>
-        </w:rPr>
-        <w:t xml:space="preserve"> will have the following payload:</w:t>
-      </w:r>
-    </w:p>
-    <w:p>
-      <w:pPr>
-        <w:keepNext/>
+        <w:t xml:space="preserve"> the msg.payload</w:t>
+      </w:r>
+      <w:r>
+        <w:t>:</w:t>
+      </w:r>
+    </w:p>
+    <w:p>
+      <w:pPr>
         <w:keepLines/>
         <w:spacing w:before="0"/>
         <w:ind w:left="1440"/>
         <w:rPr>
-          <w:rFonts w:ascii="Lucida Console" w:hAnsi="Lucida Console"/>
-        </w:rPr>
-      </w:pPr>
-      <w:proofErr w:type="spellStart"/>
-      <w:proofErr w:type="gramStart"/>
-      <w:r>
-        <w:rPr>
-          <w:rFonts w:ascii="Lucida Console" w:eastAsia="Times New Roman" w:hAnsi="Lucida Console" w:cs="Times New Roman"/>
-          <w:color w:val="auto"/>
-          <w:shd w:val="clear" w:color="auto" w:fill="auto"/>
-          <w:lang w:val="en-GB" w:eastAsia="en-GB"/>
-        </w:rPr>
-        <w:t>msg.command</w:t>
-      </w:r>
-      <w:proofErr w:type="spellEnd"/>
-      <w:proofErr w:type="gramEnd"/>
-      <w:r>
-        <w:rPr>
-          <w:rFonts w:ascii="Lucida Console" w:eastAsia="Times New Roman" w:hAnsi="Lucida Console" w:cs="Times New Roman"/>
-          <w:color w:val="auto"/>
-          <w:shd w:val="clear" w:color="auto" w:fill="auto"/>
-          <w:lang w:val="en-GB" w:eastAsia="en-GB"/>
-        </w:rPr>
-        <w:t>:    "message"</w:t>
-      </w:r>
-      <w:r>
-        <w:rPr>
-          <w:rFonts w:ascii="Lucida Console" w:eastAsia="Times New Roman" w:hAnsi="Lucida Console" w:cs="Times New Roman"/>
-          <w:color w:val="auto"/>
-          <w:shd w:val="clear" w:color="auto" w:fill="auto"/>
-          <w:lang w:val="en-GB" w:eastAsia="en-GB"/>
-        </w:rPr>
-        <w:br/>
-      </w:r>
-      <w:proofErr w:type="spellStart"/>
-      <w:r>
-        <w:rPr>
-          <w:rFonts w:ascii="Lucida Console" w:eastAsia="Times New Roman" w:hAnsi="Lucida Console" w:cs="Times New Roman"/>
-          <w:color w:val="auto"/>
-          <w:shd w:val="clear" w:color="auto" w:fill="auto"/>
-          <w:lang w:val="en-GB" w:eastAsia="en-GB"/>
-        </w:rPr>
-        <w:t>msg.format</w:t>
-      </w:r>
-      <w:proofErr w:type="spellEnd"/>
-      <w:r>
-        <w:rPr>
-          <w:rFonts w:ascii="Lucida Console" w:eastAsia="Times New Roman" w:hAnsi="Lucida Console" w:cs="Times New Roman"/>
-          <w:color w:val="auto"/>
-          <w:shd w:val="clear" w:color="auto" w:fill="auto"/>
-          <w:lang w:val="en-GB" w:eastAsia="en-GB"/>
-        </w:rPr>
-        <w:t>:     "</w:t>
-      </w:r>
-      <w:proofErr w:type="spellStart"/>
-      <w:r>
-        <w:rPr>
-          <w:rFonts w:ascii="Lucida Console" w:eastAsia="Times New Roman" w:hAnsi="Lucida Console" w:cs="Times New Roman"/>
-          <w:color w:val="auto"/>
-          <w:shd w:val="clear" w:color="auto" w:fill="auto"/>
-          <w:lang w:val="en-GB" w:eastAsia="en-GB"/>
-        </w:rPr>
-        <w:t>json</w:t>
-      </w:r>
-      <w:proofErr w:type="spellEnd"/>
-      <w:r>
-        <w:rPr>
-          <w:rFonts w:ascii="Lucida Console" w:eastAsia="Times New Roman" w:hAnsi="Lucida Console" w:cs="Times New Roman"/>
-          <w:color w:val="auto"/>
-          <w:shd w:val="clear" w:color="auto" w:fill="auto"/>
-          <w:lang w:val="en-GB" w:eastAsia="en-GB"/>
-        </w:rPr>
-        <w:t>"</w:t>
-      </w:r>
-      <w:r>
-        <w:br/>
-      </w:r>
-      <w:proofErr w:type="spellStart"/>
-      <w:r>
-        <w:rPr>
-          <w:rFonts w:ascii="Lucida Console" w:eastAsia="Times New Roman" w:hAnsi="Lucida Console" w:cs="Times New Roman"/>
-          <w:color w:val="auto"/>
-          <w:shd w:val="clear" w:color="auto" w:fill="auto"/>
-          <w:lang w:val="en-GB" w:eastAsia="en-GB"/>
-        </w:rPr>
-        <w:t>msg.deviceType</w:t>
-      </w:r>
-      <w:proofErr w:type="spellEnd"/>
-      <w:r>
-        <w:rPr>
-          <w:rFonts w:ascii="Lucida Console" w:eastAsia="Times New Roman" w:hAnsi="Lucida Console" w:cs="Times New Roman"/>
-          <w:color w:val="auto"/>
-          <w:shd w:val="clear" w:color="auto" w:fill="auto"/>
-          <w:lang w:val="en-GB" w:eastAsia="en-GB"/>
-        </w:rPr>
-        <w:t>: "</w:t>
-      </w:r>
-      <w:proofErr w:type="spellStart"/>
-      <w:r>
-        <w:rPr>
-          <w:rFonts w:ascii="Lucida Console" w:eastAsia="Times New Roman" w:hAnsi="Lucida Console" w:cs="Times New Roman"/>
-          <w:color w:val="auto"/>
-          <w:shd w:val="clear" w:color="auto" w:fill="auto"/>
-          <w:lang w:val="en-GB" w:eastAsia="en-GB"/>
-        </w:rPr>
-        <w:t>SenseHat</w:t>
-      </w:r>
-      <w:proofErr w:type="spellEnd"/>
-      <w:r>
-        <w:rPr>
-          <w:rFonts w:ascii="Lucida Console" w:eastAsia="Times New Roman" w:hAnsi="Lucida Console" w:cs="Times New Roman"/>
-          <w:color w:val="auto"/>
-          <w:shd w:val="clear" w:color="auto" w:fill="auto"/>
-          <w:lang w:val="en-GB" w:eastAsia="en-GB"/>
-        </w:rPr>
-        <w:t>"</w:t>
-      </w:r>
-      <w:r>
-        <w:br/>
-      </w:r>
-      <w:proofErr w:type="spellStart"/>
-      <w:r>
-        <w:rPr>
-          <w:rFonts w:ascii="Lucida Console" w:eastAsia="Times New Roman" w:hAnsi="Lucida Console" w:cs="Times New Roman"/>
-          <w:color w:val="auto"/>
-          <w:shd w:val="clear" w:color="auto" w:fill="auto"/>
-          <w:lang w:val="en-GB" w:eastAsia="en-GB"/>
-        </w:rPr>
-        <w:t>msg.deviceId</w:t>
-      </w:r>
-      <w:proofErr w:type="spellEnd"/>
-      <w:r>
-        <w:rPr>
-          <w:rFonts w:ascii="Lucida Console" w:eastAsia="Times New Roman" w:hAnsi="Lucida Console" w:cs="Times New Roman"/>
-          <w:color w:val="auto"/>
-          <w:shd w:val="clear" w:color="auto" w:fill="auto"/>
-          <w:lang w:val="en-GB" w:eastAsia="en-GB"/>
-        </w:rPr>
-        <w:t>:   "</w:t>
-      </w:r>
-      <w:proofErr w:type="spellStart"/>
-      <w:r>
-        <w:rPr>
-          <w:rFonts w:ascii="Lucida Console" w:eastAsia="Times New Roman" w:hAnsi="Lucida Console" w:cs="Times New Roman"/>
-          <w:color w:val="auto"/>
-          <w:shd w:val="clear" w:color="auto" w:fill="auto"/>
-          <w:lang w:val="en-GB" w:eastAsia="en-GB"/>
-        </w:rPr>
-        <w:t>sensehat</w:t>
-      </w:r>
-      <w:proofErr w:type="spellEnd"/>
-      <w:r>
-        <w:rPr>
-          <w:rFonts w:ascii="Lucida Console" w:eastAsia="Times New Roman" w:hAnsi="Lucida Console" w:cs="Times New Roman"/>
-          <w:color w:val="auto"/>
-          <w:shd w:val="clear" w:color="auto" w:fill="auto"/>
-          <w:lang w:val="en-GB" w:eastAsia="en-GB"/>
-        </w:rPr>
-        <w:t>-xx”</w:t>
-      </w:r>
-      <w:r>
-        <w:rPr>
-          <w:rFonts w:ascii="Lucida Console" w:eastAsia="Times New Roman" w:hAnsi="Lucida Console" w:cs="Times New Roman"/>
-          <w:color w:val="auto"/>
-          <w:shd w:val="clear" w:color="auto" w:fill="auto"/>
-          <w:lang w:val="en-GB" w:eastAsia="en-GB"/>
-        </w:rPr>
-        <w:br/>
-      </w:r>
-      <w:proofErr w:type="spellStart"/>
-      <w:r>
-        <w:rPr>
-          <w:rFonts w:ascii="Lucida Console" w:hAnsi="Lucida Console"/>
-        </w:rPr>
-        <w:t>msg.payload</w:t>
-      </w:r>
-      <w:proofErr w:type="spellEnd"/>
-      <w:r>
-        <w:rPr>
-          <w:rFonts w:ascii="Lucida Console" w:hAnsi="Lucida Console"/>
-        </w:rPr>
-        <w:t>:    {d:{</w:t>
-      </w:r>
-      <w:proofErr w:type="spellStart"/>
-      <w:r>
-        <w:rPr>
-          <w:rFonts w:ascii="Lucida Console" w:hAnsi="Lucida Console"/>
-        </w:rPr>
-        <w:t>color:"blue</w:t>
-      </w:r>
-      <w:proofErr w:type="spellEnd"/>
-      <w:r>
-        <w:rPr>
-          <w:rFonts w:ascii="Lucida Console" w:hAnsi="Lucida Console"/>
-        </w:rPr>
-        <w:t>",</w:t>
-      </w:r>
-      <w:r>
-        <w:rPr>
-          <w:rFonts w:ascii="Lucida Console" w:hAnsi="Lucida Console"/>
-        </w:rPr>
-        <w:br/>
-        <w:t xml:space="preserve">                    </w:t>
-      </w:r>
-      <w:proofErr w:type="spellStart"/>
-      <w:r>
-        <w:rPr>
-          <w:rFonts w:ascii="Lucida Console" w:hAnsi="Lucida Console"/>
-        </w:rPr>
-        <w:t>background:"green</w:t>
-      </w:r>
-      <w:proofErr w:type="spellEnd"/>
-      <w:r>
-        <w:rPr>
-          <w:rFonts w:ascii="Lucida Console" w:hAnsi="Lucida Console"/>
-        </w:rPr>
-        <w:t>",</w:t>
-      </w:r>
-      <w:r>
-        <w:rPr>
-          <w:rFonts w:ascii="Lucida Console" w:hAnsi="Lucida Console"/>
-        </w:rPr>
-        <w:br/>
-        <w:t xml:space="preserve">                    </w:t>
-      </w:r>
-      <w:proofErr w:type="spellStart"/>
-      <w:r>
-        <w:rPr>
-          <w:rFonts w:ascii="Lucida Console" w:hAnsi="Lucida Console"/>
-        </w:rPr>
-        <w:t>message:”message</w:t>
-      </w:r>
-      <w:proofErr w:type="spellEnd"/>
-      <w:r>
-        <w:rPr>
-          <w:rFonts w:ascii="Lucida Console" w:hAnsi="Lucida Console"/>
-        </w:rPr>
-        <w:t xml:space="preserve"> text”}}</w:t>
-      </w:r>
-    </w:p>
-    <w:p>
-      <w:pPr>
-        <w:keepLines/>
-        <w:ind w:left="720"/>
-        <w:rPr>
-          <w:rFonts w:ascii="Lucida Console" w:hAnsi="Lucida Console"/>
-        </w:rPr>
-      </w:pPr>
-      <w:r>
-        <w:rPr>
-          <w:u w:val="single"/>
-        </w:rPr>
-        <w:t xml:space="preserve">In order to set the entire 8x8 Sense Hat LED matrix to a specific color, you need to have the following string </w:t>
-      </w:r>
-      <w:r>
-        <w:rPr>
-          <w:u w:val="single"/>
-        </w:rPr>
-        <w:t>in</w:t>
-      </w:r>
-      <w:r>
-        <w:rPr>
-          <w:u w:val="single"/>
-        </w:rPr>
-        <w:t xml:space="preserve"> the </w:t>
-      </w:r>
-      <w:proofErr w:type="gramStart"/>
-      <w:r>
-        <w:rPr>
-          <w:u w:val="single"/>
-        </w:rPr>
-        <w:t>msg.payload</w:t>
-      </w:r>
-      <w:proofErr w:type="gramEnd"/>
-      <w:r>
-        <w:t>:</w:t>
+          <w:rFonts w:ascii="Lucida Console" w:hAnsi="Lucida Console" w:cs="Arial"/>
+        </w:rPr>
+      </w:pPr>
+      <w:r>
+        <w:rPr>
+          <w:rFonts w:ascii="Lucida Console" w:hAnsi="Lucida Console" w:cs="Arial"/>
+        </w:rPr>
+        <w:t xml:space="preserve">msg.payload = “*, *, </w:t>
+      </w:r>
+      <w:r>
+        <w:rPr>
+          <w:rFonts w:ascii="Lucida Console" w:hAnsi="Lucida Console" w:cs="Arial"/>
+          <w:i/>
+        </w:rPr>
+        <w:t>color</w:t>
+      </w:r>
+      <w:r>
+        <w:rPr>
+          <w:rFonts w:ascii="Lucida Console" w:hAnsi="Lucida Console" w:cs="Arial"/>
+        </w:rPr>
+        <w:t>”</w:t>
       </w:r>
     </w:p>
     <w:p>
@@ -2526,36 +2138,40 @@
         <w:keepLines/>
         <w:spacing w:before="0"/>
         <w:ind w:left="1440"/>
-        <w:rPr>
-          <w:rFonts w:ascii="Lucida Console" w:hAnsi="Lucida Console" w:cs="Arial"/>
-        </w:rPr>
-      </w:pPr>
-      <w:proofErr w:type="gramStart"/>
-      <w:r>
-        <w:rPr>
-          <w:rFonts w:ascii="Lucida Console" w:hAnsi="Lucida Console" w:cs="Arial"/>
-        </w:rPr>
-        <w:t>msg.payload</w:t>
-      </w:r>
-      <w:proofErr w:type="gramEnd"/>
-      <w:r>
-        <w:rPr>
-          <w:rFonts w:ascii="Lucida Console" w:hAnsi="Lucida Console" w:cs="Arial"/>
-        </w:rPr>
-        <w:t xml:space="preserve"> = “*, *, </w:t>
-      </w:r>
-      <w:r>
-        <w:rPr>
-          <w:rFonts w:ascii="Lucida Console" w:hAnsi="Lucida Console" w:cs="Arial"/>
+      </w:pPr>
+      <w:r>
+        <w:rPr>
+          <w:rFonts w:cs="Arial"/>
+        </w:rPr>
+        <w:t xml:space="preserve">(replacing </w:t>
+      </w:r>
+      <w:r>
+        <w:rPr>
+          <w:rFonts w:cs="Arial"/>
           <w:i/>
         </w:rPr>
         <w:t>color</w:t>
       </w:r>
       <w:r>
         <w:rPr>
-          <w:rFonts w:ascii="Lucida Console" w:hAnsi="Lucida Console" w:cs="Arial"/>
-        </w:rPr>
-        <w:t>”</w:t>
+          <w:rFonts w:cs="Arial"/>
+        </w:rPr>
+        <w:t xml:space="preserve"> with a color choice like red, blue, green, etc)</w:t>
+      </w:r>
+    </w:p>
+    <w:p>
+      <w:pPr>
+        <w:keepLines/>
+        <w:ind w:left="720"/>
+      </w:pPr>
+      <w:r>
+        <w:rPr>
+          <w:u w:val="single"/>
+        </w:rPr>
+        <w:t>To have a message scroll across the LED matrix, the msg format is a bit more detailed</w:t>
+      </w:r>
+      <w:r>
+        <w:t>:</w:t>
       </w:r>
     </w:p>
     <w:p>
@@ -2563,68 +2179,28 @@
         <w:keepLines/>
         <w:spacing w:before="0"/>
         <w:ind w:left="1440"/>
-      </w:pPr>
-      <w:r>
-        <w:rPr>
-          <w:rFonts w:cs="Arial"/>
-        </w:rPr>
-        <w:t xml:space="preserve">(replacing </w:t>
-      </w:r>
-      <w:r>
-        <w:rPr>
-          <w:rFonts w:cs="Arial"/>
+        <w:rPr>
+          <w:rFonts w:ascii="Lucida Console" w:hAnsi="Lucida Console"/>
+        </w:rPr>
+      </w:pPr>
+      <w:r>
+        <w:rPr>
+          <w:rFonts w:ascii="Lucida Console" w:hAnsi="Lucida Console"/>
+        </w:rPr>
+        <w:t>msg.color = “</w:t>
+      </w:r>
+      <w:r>
+        <w:rPr>
+          <w:rFonts w:ascii="Lucida Console" w:hAnsi="Lucida Console"/>
           <w:i/>
         </w:rPr>
         <w:t>color</w:t>
       </w:r>
       <w:r>
         <w:rPr>
-          <w:rFonts w:cs="Arial"/>
-        </w:rPr>
-        <w:t xml:space="preserve"> with a color choice like red, blue, green, </w:t>
-      </w:r>
-      <w:proofErr w:type="spellStart"/>
-      <w:r>
-        <w:rPr>
-          <w:rFonts w:cs="Arial"/>
-        </w:rPr>
-        <w:t>etc</w:t>
-      </w:r>
-      <w:proofErr w:type="spellEnd"/>
-      <w:r>
-        <w:rPr>
-          <w:rFonts w:cs="Arial"/>
-        </w:rPr>
-        <w:t>)</w:t>
-      </w:r>
-    </w:p>
-    <w:p>
-      <w:pPr>
-        <w:keepLines/>
-        <w:ind w:left="720"/>
-      </w:pPr>
-      <w:r>
-        <w:rPr>
-          <w:u w:val="single"/>
-        </w:rPr>
-        <w:t xml:space="preserve">To have a message scroll across the LED matrix, the </w:t>
-      </w:r>
-      <w:proofErr w:type="spellStart"/>
-      <w:r>
-        <w:rPr>
-          <w:u w:val="single"/>
-        </w:rPr>
-        <w:t>msg</w:t>
-      </w:r>
-      <w:proofErr w:type="spellEnd"/>
-      <w:r>
-        <w:rPr>
-          <w:u w:val="single"/>
-        </w:rPr>
-        <w:t xml:space="preserve"> format is a bit more detailed</w:t>
-      </w:r>
-      <w:r>
-        <w:t>:</w:t>
+          <w:rFonts w:ascii="Lucida Console" w:hAnsi="Lucida Console"/>
+        </w:rPr>
+        <w:t>”</w:t>
       </w:r>
     </w:p>
     <w:p>
@@ -2636,21 +2212,11 @@
           <w:rFonts w:ascii="Lucida Console" w:hAnsi="Lucida Console"/>
         </w:rPr>
       </w:pPr>
-      <w:proofErr w:type="spellStart"/>
-      <w:proofErr w:type="gramStart"/>
-      <w:r>
-        <w:rPr>
-          <w:rFonts w:ascii="Lucida Console" w:hAnsi="Lucida Console"/>
-        </w:rPr>
-        <w:t>msg.color</w:t>
-      </w:r>
-      <w:proofErr w:type="spellEnd"/>
-      <w:proofErr w:type="gramEnd"/>
-      <w:r>
-        <w:rPr>
-          <w:rFonts w:ascii="Lucida Console" w:hAnsi="Lucida Console"/>
-        </w:rPr>
-        <w:t xml:space="preserve"> = “</w:t>
+      <w:r>
+        <w:rPr>
+          <w:rFonts w:ascii="Lucida Console" w:hAnsi="Lucida Console"/>
+        </w:rPr>
+        <w:t>msg.background = “</w:t>
       </w:r>
       <w:r>
         <w:rPr>
@@ -2658,12 +2224,6 @@
           <w:i/>
         </w:rPr>
         <w:t>color</w:t>
-      </w:r>
-      <w:r>
-        <w:rPr>
-          <w:rFonts w:ascii="Lucida Console" w:hAnsi="Lucida Console"/>
-        </w:rPr>
-        <w:t>”</w:t>
       </w:r>
     </w:p>
     <w:p>
@@ -2671,32 +2231,12 @@
         <w:keepLines/>
         <w:spacing w:before="0"/>
         <w:ind w:left="1440"/>
-        <w:rPr>
-          <w:rFonts w:ascii="Lucida Console" w:hAnsi="Lucida Console"/>
-        </w:rPr>
-      </w:pPr>
-      <w:proofErr w:type="spellStart"/>
-      <w:proofErr w:type="gramStart"/>
-      <w:r>
-        <w:rPr>
-          <w:rFonts w:ascii="Lucida Console" w:hAnsi="Lucida Console"/>
-        </w:rPr>
-        <w:t>msg.background</w:t>
-      </w:r>
-      <w:proofErr w:type="spellEnd"/>
-      <w:proofErr w:type="gramEnd"/>
-      <w:r>
-        <w:rPr>
-          <w:rFonts w:ascii="Lucida Console" w:hAnsi="Lucida Console"/>
-        </w:rPr>
-        <w:t xml:space="preserve"> = “</w:t>
-      </w:r>
-      <w:r>
-        <w:rPr>
-          <w:rFonts w:ascii="Lucida Console" w:hAnsi="Lucida Console"/>
-          <w:i/>
-        </w:rPr>
-        <w:t>color</w:t>
+      </w:pPr>
+      <w:r>
+        <w:rPr>
+          <w:rFonts w:ascii="Lucida Console" w:hAnsi="Lucida Console"/>
+        </w:rPr>
+        <w:t>msg.payload = “message to display”</w:t>
       </w:r>
     </w:p>
     <w:p>
@@ -2705,27 +2245,6 @@
         <w:spacing w:before="0"/>
         <w:ind w:left="1440"/>
       </w:pPr>
-      <w:proofErr w:type="gramStart"/>
-      <w:r>
-        <w:rPr>
-          <w:rFonts w:ascii="Lucida Console" w:hAnsi="Lucida Console"/>
-        </w:rPr>
-        <w:t>msg.payload</w:t>
-      </w:r>
-      <w:proofErr w:type="gramEnd"/>
-      <w:r>
-        <w:rPr>
-          <w:rFonts w:ascii="Lucida Console" w:hAnsi="Lucida Console"/>
-        </w:rPr>
-        <w:t xml:space="preserve"> = “message to display”</w:t>
-      </w:r>
-    </w:p>
-    <w:p>
-      <w:pPr>
-        <w:keepLines/>
-        <w:spacing w:before="0"/>
-        <w:ind w:left="1440"/>
-      </w:pPr>
       <w:r>
         <w:rPr>
           <w:rFonts w:cs="Arial"/>
@@ -2743,21 +2262,7 @@
         <w:rPr>
           <w:rFonts w:cs="Arial"/>
         </w:rPr>
-        <w:t xml:space="preserve"> with a color choice like red, blue, green, </w:t>
-      </w:r>
-      <w:proofErr w:type="spellStart"/>
-      <w:r>
-        <w:rPr>
-          <w:rFonts w:cs="Arial"/>
-        </w:rPr>
-        <w:t>etc</w:t>
-      </w:r>
-      <w:proofErr w:type="spellEnd"/>
-      <w:r>
-        <w:rPr>
-          <w:rFonts w:cs="Arial"/>
-        </w:rPr>
-        <w:t>)</w:t>
+        <w:t xml:space="preserve"> with a color choice like red, blue, green, etc)</w:t>
       </w:r>
     </w:p>
     <w:p>
@@ -2946,19 +2451,11 @@
           <w:rFonts w:ascii="Lucida Console" w:hAnsi="Lucida Console"/>
         </w:rPr>
       </w:pPr>
-      <w:proofErr w:type="gramStart"/>
-      <w:r>
-        <w:rPr>
-          <w:rFonts w:ascii="Lucida Console" w:hAnsi="Lucida Console"/>
-        </w:rPr>
-        <w:t>msg.payload</w:t>
-      </w:r>
-      <w:proofErr w:type="gramEnd"/>
-      <w:r>
-        <w:rPr>
-          <w:rFonts w:ascii="Lucida Console" w:hAnsi="Lucida Console"/>
-        </w:rPr>
-        <w:t xml:space="preserve">: </w:t>
+      <w:r>
+        <w:rPr>
+          <w:rFonts w:ascii="Lucida Console" w:hAnsi="Lucida Console"/>
+        </w:rPr>
+        <w:t xml:space="preserve">msg.payload: </w:t>
       </w:r>
       <w:r>
         <w:rPr>
@@ -3057,41 +2554,17 @@
           <w:rFonts w:ascii="Lucida Console" w:hAnsi="Lucida Console"/>
         </w:rPr>
       </w:pPr>
-      <w:proofErr w:type="spellStart"/>
-      <w:proofErr w:type="gramStart"/>
-      <w:r>
-        <w:rPr>
-          <w:rFonts w:ascii="Lucida Console" w:hAnsi="Lucida Console"/>
-        </w:rPr>
-        <w:t>msg.payload</w:t>
-      </w:r>
-      <w:proofErr w:type="spellEnd"/>
-      <w:proofErr w:type="gramEnd"/>
-      <w:r>
-        <w:rPr>
-          <w:rFonts w:ascii="Lucida Console" w:hAnsi="Lucida Console"/>
-        </w:rPr>
-        <w:t>:</w:t>
-      </w:r>
-      <w:r>
-        <w:rPr>
-          <w:rFonts w:ascii="Lucida Console" w:hAnsi="Lucida Console"/>
-        </w:rPr>
-        <w:t xml:space="preserve"> {SENSORID : </w:t>
-      </w:r>
-      <w:proofErr w:type="spellStart"/>
-      <w:r>
-        <w:rPr>
-          <w:rFonts w:ascii="Lucida Console" w:hAnsi="Lucida Console"/>
-        </w:rPr>
-        <w:t>deviceId</w:t>
-      </w:r>
-      <w:proofErr w:type="spellEnd"/>
-      <w:r>
-        <w:rPr>
-          <w:rFonts w:ascii="Lucida Console" w:hAnsi="Lucida Console"/>
-        </w:rPr>
-        <w:t>,</w:t>
+      <w:r>
+        <w:rPr>
+          <w:rFonts w:ascii="Lucida Console" w:hAnsi="Lucida Console"/>
+        </w:rPr>
+        <w:t>msg.payload:</w:t>
+      </w:r>
+      <w:r>
+        <w:rPr>
+          <w:rFonts w:ascii="Lucida Console" w:hAnsi="Lucida Console"/>
+        </w:rPr>
+        <w:t xml:space="preserve"> {SENSORID : deviceId,</w:t>
       </w:r>
     </w:p>
     <w:p>
@@ -3114,21 +2587,7 @@
         <w:rPr>
           <w:rFonts w:ascii="Lucida Console" w:hAnsi="Lucida Console"/>
         </w:rPr>
-        <w:t xml:space="preserve">  </w:t>
-      </w:r>
-      <w:proofErr w:type="gramStart"/>
-      <w:r>
-        <w:rPr>
-          <w:rFonts w:ascii="Lucida Console" w:hAnsi="Lucida Console"/>
-        </w:rPr>
-        <w:t>TEMPERATURE :</w:t>
-      </w:r>
-      <w:proofErr w:type="gramEnd"/>
-      <w:r>
-        <w:rPr>
-          <w:rFonts w:ascii="Lucida Console" w:hAnsi="Lucida Console"/>
-        </w:rPr>
-        <w:t xml:space="preserve"> temperature,</w:t>
+        <w:t xml:space="preserve">  TEMPERATURE : temperature,</w:t>
       </w:r>
     </w:p>
     <w:p>
@@ -3153,19 +2612,11 @@
         </w:rPr>
         <w:t xml:space="preserve">            </w:t>
       </w:r>
-      <w:proofErr w:type="gramStart"/>
-      <w:r>
-        <w:rPr>
-          <w:rFonts w:ascii="Lucida Console" w:hAnsi="Lucida Console"/>
-        </w:rPr>
-        <w:t>HUMIDITY :</w:t>
-      </w:r>
-      <w:proofErr w:type="gramEnd"/>
-      <w:r>
-        <w:rPr>
-          <w:rFonts w:ascii="Lucida Console" w:hAnsi="Lucida Console"/>
-        </w:rPr>
-        <w:t xml:space="preserve"> humidity,</w:t>
+      <w:r>
+        <w:rPr>
+          <w:rFonts w:ascii="Lucida Console" w:hAnsi="Lucida Console"/>
+        </w:rPr>
+        <w:t>HUMIDITY : humidity,</w:t>
       </w:r>
     </w:p>
     <w:p>
@@ -3190,19 +2641,11 @@
         </w:rPr>
         <w:t xml:space="preserve">            </w:t>
       </w:r>
-      <w:proofErr w:type="gramStart"/>
-      <w:r>
-        <w:rPr>
-          <w:rFonts w:ascii="Lucida Console" w:hAnsi="Lucida Console"/>
-        </w:rPr>
-        <w:t>PRESSURE :</w:t>
-      </w:r>
-      <w:proofErr w:type="gramEnd"/>
-      <w:r>
-        <w:rPr>
-          <w:rFonts w:ascii="Lucida Console" w:hAnsi="Lucida Console"/>
-        </w:rPr>
-        <w:t xml:space="preserve"> pressure,</w:t>
+      <w:r>
+        <w:rPr>
+          <w:rFonts w:ascii="Lucida Console" w:hAnsi="Lucida Console"/>
+        </w:rPr>
+        <w:t>PRESSURE : pressure,</w:t>
       </w:r>
     </w:p>
     <w:p>
@@ -3223,19 +2666,11 @@
         </w:rPr>
         <w:t xml:space="preserve">            </w:t>
       </w:r>
-      <w:proofErr w:type="gramStart"/>
-      <w:r>
-        <w:rPr>
-          <w:rFonts w:ascii="Lucida Console" w:hAnsi="Lucida Console"/>
-        </w:rPr>
-        <w:t>TIMESENT :</w:t>
-      </w:r>
-      <w:proofErr w:type="gramEnd"/>
-      <w:r>
-        <w:rPr>
-          <w:rFonts w:ascii="Lucida Console" w:hAnsi="Lucida Console"/>
-        </w:rPr>
-        <w:t xml:space="preserve"> 'TIMESTAMP'}</w:t>
+      <w:r>
+        <w:rPr>
+          <w:rFonts w:ascii="Lucida Console" w:hAnsi="Lucida Console"/>
+        </w:rPr>
+        <w:t>TIMESENT : 'TIMESTAMP'}</w:t>
       </w:r>
     </w:p>
     <w:p>
@@ -3272,15 +2707,7 @@
         <w:t>message</w:t>
       </w:r>
       <w:r>
-        <w:t xml:space="preserve"> to the Sense </w:t>
-      </w:r>
-      <w:proofErr w:type="spellStart"/>
-      <w:r>
-        <w:t>Hat</w:t>
-      </w:r>
-      <w:proofErr w:type="spellEnd"/>
-      <w:r>
-        <w:t xml:space="preserve"> device on the Raspberry Pi.  The three inject nodes should send a string payload with a topic that identifies the specific command being sent as follows:</w:t>
+        <w:t xml:space="preserve"> to the Sense Hat device on the Raspberry Pi.  The three inject nodes should send a string payload with a topic that identifies the specific command being sent as follows:</w:t>
       </w:r>
     </w:p>
     <w:tbl>
@@ -3724,25 +3151,7 @@
           <w:shd w:val="clear" w:color="auto" w:fill="auto"/>
           <w:lang w:val="en-GB" w:eastAsia="en-GB"/>
         </w:rPr>
-        <w:t xml:space="preserve">Set the outbound </w:t>
-      </w:r>
-      <w:proofErr w:type="spellStart"/>
-      <w:proofErr w:type="gramStart"/>
-      <w:r>
-        <w:rPr>
-          <w:shd w:val="clear" w:color="auto" w:fill="auto"/>
-          <w:lang w:val="en-GB" w:eastAsia="en-GB"/>
-        </w:rPr>
-        <w:t>msg.eventOrCommandType</w:t>
-      </w:r>
-      <w:proofErr w:type="spellEnd"/>
-      <w:proofErr w:type="gramEnd"/>
-      <w:r>
-        <w:rPr>
-          <w:shd w:val="clear" w:color="auto" w:fill="auto"/>
-          <w:lang w:val="en-GB" w:eastAsia="en-GB"/>
-        </w:rPr>
-        <w:t xml:space="preserve"> to either alarm or message based upon the incoming topic type. </w:t>
+        <w:t xml:space="preserve">Set the outbound msg.eventOrCommandType to either alarm or message based upon the incoming topic type. </w:t>
       </w:r>
     </w:p>
     <w:p>
@@ -3801,35 +3210,11 @@
           <w:rFonts w:ascii="Lucida Console" w:hAnsi="Lucida Console"/>
         </w:rPr>
       </w:pPr>
-      <w:proofErr w:type="spellStart"/>
-      <w:proofErr w:type="gramStart"/>
-      <w:r>
-        <w:rPr>
-          <w:rFonts w:ascii="Lucida Console" w:hAnsi="Lucida Console"/>
-        </w:rPr>
-        <w:t>msg.payload</w:t>
-      </w:r>
-      <w:proofErr w:type="spellEnd"/>
-      <w:proofErr w:type="gramEnd"/>
-      <w:r>
-        <w:rPr>
-          <w:rFonts w:ascii="Lucida Console" w:hAnsi="Lucida Console"/>
-        </w:rPr>
-        <w:t>: {d:{</w:t>
-      </w:r>
-      <w:proofErr w:type="spellStart"/>
-      <w:r>
-        <w:rPr>
-          <w:rFonts w:ascii="Lucida Console" w:hAnsi="Lucida Console"/>
-        </w:rPr>
-        <w:t>color:”desired</w:t>
-      </w:r>
-      <w:proofErr w:type="spellEnd"/>
-      <w:r>
-        <w:rPr>
-          <w:rFonts w:ascii="Lucida Console" w:hAnsi="Lucida Console"/>
-        </w:rPr>
-        <w:t xml:space="preserve"> color or off”}}</w:t>
+      <w:r>
+        <w:rPr>
+          <w:rFonts w:ascii="Lucida Console" w:hAnsi="Lucida Console"/>
+        </w:rPr>
+        <w:t>msg.payload: {d:{color:”desired color or off”}}</w:t>
       </w:r>
     </w:p>
     <w:p>
@@ -3854,35 +3239,11 @@
           <w:rFonts w:ascii="Lucida Console" w:hAnsi="Lucida Console"/>
         </w:rPr>
       </w:pPr>
-      <w:proofErr w:type="spellStart"/>
-      <w:proofErr w:type="gramStart"/>
-      <w:r>
-        <w:rPr>
-          <w:rFonts w:ascii="Lucida Console" w:hAnsi="Lucida Console"/>
-        </w:rPr>
-        <w:t>msg.payload</w:t>
-      </w:r>
-      <w:proofErr w:type="spellEnd"/>
-      <w:proofErr w:type="gramEnd"/>
-      <w:r>
-        <w:rPr>
-          <w:rFonts w:ascii="Lucida Console" w:hAnsi="Lucida Console"/>
-        </w:rPr>
-        <w:t>: {d:{</w:t>
-      </w:r>
-      <w:proofErr w:type="spellStart"/>
-      <w:r>
-        <w:rPr>
-          <w:rFonts w:ascii="Lucida Console" w:hAnsi="Lucida Console"/>
-        </w:rPr>
-        <w:t>color:”desired</w:t>
-      </w:r>
-      <w:proofErr w:type="spellEnd"/>
-      <w:r>
-        <w:rPr>
-          <w:rFonts w:ascii="Lucida Console" w:hAnsi="Lucida Console"/>
-        </w:rPr>
-        <w:t xml:space="preserve"> color”</w:t>
+      <w:r>
+        <w:rPr>
+          <w:rFonts w:ascii="Lucida Console" w:hAnsi="Lucida Console"/>
+        </w:rPr>
+        <w:t>msg.payload: {d:{color:”desired color”</w:t>
       </w:r>
       <w:r>
         <w:rPr>
@@ -3903,29 +3264,7 @@
         <w:rPr>
           <w:rFonts w:ascii="Lucida Console" w:hAnsi="Lucida Console"/>
         </w:rPr>
-        <w:t xml:space="preserve">                 </w:t>
-      </w:r>
-      <w:proofErr w:type="spellStart"/>
-      <w:r>
-        <w:rPr>
-          <w:rFonts w:ascii="Lucida Console" w:hAnsi="Lucida Console"/>
-        </w:rPr>
-        <w:t>background</w:t>
-      </w:r>
-      <w:proofErr w:type="gramStart"/>
-      <w:r>
-        <w:rPr>
-          <w:rFonts w:ascii="Lucida Console" w:hAnsi="Lucida Console"/>
-        </w:rPr>
-        <w:t>:”desired</w:t>
-      </w:r>
-      <w:proofErr w:type="spellEnd"/>
-      <w:proofErr w:type="gramEnd"/>
-      <w:r>
-        <w:rPr>
-          <w:rFonts w:ascii="Lucida Console" w:hAnsi="Lucida Console"/>
-        </w:rPr>
-        <w:t xml:space="preserve"> color”</w:t>
+        <w:t xml:space="preserve">                 background:”desired color”</w:t>
       </w:r>
       <w:r>
         <w:rPr>
@@ -3945,33 +3284,17 @@
         </w:rPr>
         <w:t xml:space="preserve">                 </w:t>
       </w:r>
-      <w:proofErr w:type="spellStart"/>
-      <w:r>
-        <w:rPr>
-          <w:rFonts w:ascii="Lucida Console" w:hAnsi="Lucida Console"/>
-        </w:rPr>
-        <w:t>message</w:t>
-      </w:r>
-      <w:proofErr w:type="gramStart"/>
-      <w:r>
-        <w:rPr>
-          <w:rFonts w:ascii="Lucida Console" w:hAnsi="Lucida Console"/>
-        </w:rPr>
-        <w:t>:</w:t>
-      </w:r>
-      <w:r>
-        <w:rPr>
-          <w:rFonts w:ascii="Lucida Console" w:hAnsi="Lucida Console"/>
-        </w:rPr>
-        <w:t>”desired</w:t>
-      </w:r>
-      <w:proofErr w:type="spellEnd"/>
-      <w:proofErr w:type="gramEnd"/>
-      <w:r>
-        <w:rPr>
-          <w:rFonts w:ascii="Lucida Console" w:hAnsi="Lucida Console"/>
-        </w:rPr>
-        <w:t xml:space="preserve"> message”</w:t>
+      <w:r>
+        <w:rPr>
+          <w:rFonts w:ascii="Lucida Console" w:hAnsi="Lucida Console"/>
+        </w:rPr>
+        <w:t>message:</w:t>
+      </w:r>
+      <w:r>
+        <w:rPr>
+          <w:rFonts w:ascii="Lucida Console" w:hAnsi="Lucida Console"/>
+        </w:rPr>
+        <w:t>”desired message”</w:t>
       </w:r>
       <w:r>
         <w:rPr>
@@ -4107,12 +3430,7 @@
         </w:numPr>
       </w:pPr>
       <w:r>
-        <w:t xml:space="preserve">Open </w:t>
-      </w:r>
-      <w:bookmarkStart w:id="0" w:name="_GoBack"/>
-      <w:bookmarkEnd w:id="0"/>
-      <w:r>
-        <w:t>a browser and sign in to one of your team’s B</w:t>
+        <w:t>Open a browser and sign in to one of your team’s B</w:t>
       </w:r>
       <w:r>
         <w:t xml:space="preserve">luemix accounts at </w:t>
@@ -4374,7 +3692,6 @@
       <w:r>
         <w:t xml:space="preserve">assume a name of </w:t>
       </w:r>
-      <w:proofErr w:type="spellStart"/>
       <w:r>
         <w:rPr>
           <w:b/>
@@ -4393,17 +3710,11 @@
         </w:rPr>
         <w:t>IoT</w:t>
       </w:r>
-      <w:proofErr w:type="spellEnd"/>
       <w:r>
         <w:t xml:space="preserve"> for the </w:t>
       </w:r>
-      <w:proofErr w:type="spellStart"/>
-      <w:r>
-        <w:t>IoT</w:t>
-      </w:r>
-      <w:proofErr w:type="spellEnd"/>
-      <w:r>
-        <w:t xml:space="preserve"> Platform service</w:t>
+      <w:r>
+        <w:t>IoT Platform service</w:t>
       </w:r>
       <w:r>
         <w:t>.</w:t>
@@ -4603,7 +3914,6 @@
       <w:r>
         <w:t xml:space="preserve">on your </w:t>
       </w:r>
-      <w:proofErr w:type="spellStart"/>
       <w:r>
         <w:rPr>
           <w:b/>
@@ -4622,7 +3932,6 @@
         </w:rPr>
         <w:t>IoT</w:t>
       </w:r>
-      <w:proofErr w:type="spellEnd"/>
       <w:r>
         <w:t xml:space="preserve"> service.</w:t>
       </w:r>
@@ -4871,21 +4180,7 @@
         <w:rPr>
           <w:i/>
         </w:rPr>
-        <w:t xml:space="preserve"> as the gateway device will do it for you when the Sense </w:t>
-      </w:r>
-      <w:proofErr w:type="spellStart"/>
-      <w:r>
-        <w:rPr>
-          <w:i/>
-        </w:rPr>
-        <w:t>Hat</w:t>
-      </w:r>
-      <w:proofErr w:type="spellEnd"/>
-      <w:r>
-        <w:rPr>
-          <w:i/>
-        </w:rPr>
-        <w:t xml:space="preserve"> connects through it.</w:t>
+        <w:t xml:space="preserve"> as the gateway device will do it for you when the Sense Hat connects through it.</w:t>
       </w:r>
     </w:p>
     <w:p>
@@ -5431,14 +4726,12 @@
       <w:r>
         <w:t xml:space="preserve"> instance and it is defined on this Device Info page.  You can use any unique name that you like, these workshops assume the device id is: </w:t>
       </w:r>
-      <w:proofErr w:type="spellStart"/>
       <w:r>
         <w:rPr>
           <w:b/>
         </w:rPr>
         <w:t>myPiGateway</w:t>
       </w:r>
-      <w:proofErr w:type="spellEnd"/>
       <w:r>
         <w:t xml:space="preserve">.  Enter your device id and click </w:t>
       </w:r>
@@ -5589,18 +4882,10 @@
         <w:t>uto-generated token is a random,</w:t>
       </w:r>
       <w:r>
-        <w:t xml:space="preserve"> 8 - </w:t>
-      </w:r>
-      <w:proofErr w:type="gramStart"/>
-      <w:r>
-        <w:t>36</w:t>
-      </w:r>
-      <w:r>
-        <w:t xml:space="preserve"> character</w:t>
-      </w:r>
-      <w:proofErr w:type="gramEnd"/>
-      <w:r>
-        <w:t xml:space="preserve"> mix of alphanumeric characters and symbols. The other option is a Self-provided token </w:t>
+        <w:t xml:space="preserve"> 8 - 36</w:t>
+      </w:r>
+      <w:r>
+        <w:t xml:space="preserve"> character mix of alphanumeric characters and symbols. The other option is a Self-provided token </w:t>
       </w:r>
       <w:r>
         <w:t>giving</w:t>
@@ -6464,13 +5749,8 @@
         <w:t xml:space="preserve"> service to hold the environment data that is sent to your application from the </w:t>
       </w:r>
       <w:r>
-        <w:t xml:space="preserve">Sense </w:t>
-      </w:r>
-      <w:proofErr w:type="spellStart"/>
-      <w:r>
-        <w:t>Hat</w:t>
-      </w:r>
-      <w:proofErr w:type="spellEnd"/>
+        <w:t>Sense Hat</w:t>
+      </w:r>
       <w:r>
         <w:t xml:space="preserve"> sensors.  This will be a fairly si</w:t>
       </w:r>
@@ -6925,23 +6205,7 @@
           <w:rFonts w:ascii="Lucida Console" w:hAnsi="Lucida Console"/>
           <w:b/>
         </w:rPr>
-        <w:t xml:space="preserve">SENSORID </w:t>
-      </w:r>
-      <w:proofErr w:type="gramStart"/>
-      <w:r>
-        <w:rPr>
-          <w:rFonts w:ascii="Lucida Console" w:hAnsi="Lucida Console"/>
-          <w:b/>
-        </w:rPr>
-        <w:t>VARCHAR(</w:t>
-      </w:r>
-      <w:proofErr w:type="gramEnd"/>
-      <w:r>
-        <w:rPr>
-          <w:rFonts w:ascii="Lucida Console" w:hAnsi="Lucida Console"/>
-          <w:b/>
-        </w:rPr>
-        <w:t>20)</w:t>
+        <w:t>SENSORID VARCHAR(20)</w:t>
       </w:r>
     </w:p>
     <w:p>
@@ -7483,7 +6747,6 @@
         </w:rPr>
         <w:t xml:space="preserve">ct the previously created </w:t>
       </w:r>
-      <w:proofErr w:type="spellStart"/>
       <w:r>
         <w:rPr>
           <w:shd w:val="clear" w:color="auto" w:fill="auto"/>
@@ -7491,7 +6754,6 @@
         </w:rPr>
         <w:t>IoT</w:t>
       </w:r>
-      <w:proofErr w:type="spellEnd"/>
       <w:r>
         <w:rPr>
           <w:shd w:val="clear" w:color="auto" w:fill="auto"/>
@@ -7746,7 +7008,6 @@
       <w:r>
         <w:t xml:space="preserve"> will use the name </w:t>
       </w:r>
-      <w:proofErr w:type="spellStart"/>
       <w:r>
         <w:rPr>
           <w:b/>
@@ -7757,14 +7018,7 @@
         <w:rPr>
           <w:b/>
         </w:rPr>
-        <w:t>Workshop</w:t>
-      </w:r>
-      <w:proofErr w:type="spellEnd"/>
-      <w:r>
-        <w:rPr>
-          <w:b/>
-        </w:rPr>
-        <w:t>-xxx</w:t>
+        <w:t>Workshop-xxx</w:t>
       </w:r>
       <w:r>
         <w:t xml:space="preserve"> </w:t>
@@ -8091,13 +7345,8 @@
       <w:r>
         <w:t xml:space="preserve">select your </w:t>
       </w:r>
-      <w:proofErr w:type="spellStart"/>
-      <w:r>
-        <w:t>IoT</w:t>
-      </w:r>
-      <w:proofErr w:type="spellEnd"/>
-      <w:r>
-        <w:t xml:space="preserve"> Platform service</w:t>
+      <w:r>
+        <w:t>IoT Platform service</w:t>
       </w:r>
       <w:r>
         <w:t xml:space="preserve"> </w:t>
@@ -8154,7 +7403,6 @@
       <w:r>
         <w:t xml:space="preserve"> (</w:t>
       </w:r>
-      <w:proofErr w:type="spellStart"/>
       <w:r>
         <w:rPr>
           <w:b/>
@@ -8167,7 +7415,6 @@
         </w:rPr>
         <w:t>-IoT</w:t>
       </w:r>
-      <w:proofErr w:type="spellEnd"/>
       <w:r>
         <w:t xml:space="preserve">) </w:t>
       </w:r>
@@ -8549,15 +7796,7 @@
         <w:t>IoT Platform service</w:t>
       </w:r>
       <w:r>
-        <w:t xml:space="preserve"> with a specific event type so that different actions might be taken depending on the event type.  Additionally, this application will be able to receive commands sent from the Bluemix application that will control the 8x8 LED matrix that is part of the Sense </w:t>
-      </w:r>
-      <w:proofErr w:type="spellStart"/>
-      <w:r>
-        <w:t>Hat</w:t>
-      </w:r>
-      <w:proofErr w:type="spellEnd"/>
-      <w:r>
-        <w:t xml:space="preserve"> device.  One command (alarm) will turn the entire matrix into a solid color that is provided as a part of the message payload.  The other command (message) will scroll a text message </w:t>
+        <w:t xml:space="preserve"> with a specific event type so that different actions might be taken depending on the event type.  Additionally, this application will be able to receive commands sent from the Bluemix application that will control the 8x8 LED matrix that is part of the Sense Hat device.  One command (alarm) will turn the entire matrix into a solid color that is provided as a part of the message payload.  The other command (message) will scroll a text message </w:t>
       </w:r>
       <w:r>
         <w:lastRenderedPageBreak/>
@@ -8644,78 +7883,28 @@
           <w:rFonts w:cs="Arial"/>
           <w:i/>
         </w:rPr>
-        <w:t xml:space="preserve">Depending on your system configuration, you may be able to connect to your laptop by name rather than by </w:t>
-      </w:r>
-      <w:proofErr w:type="spellStart"/>
+        <w:t>Depending on your system configuration, you may be able to connect to your laptop by name rather than by ip address.  To do this, you append “.local” to your Raspberry Pi hostname.  For example</w:t>
+      </w:r>
+      <w:r>
+        <w:rPr>
+          <w:i/>
+        </w:rPr>
+        <w:t xml:space="preserve">: </w:t>
+      </w:r>
       <w:r>
         <w:rPr>
           <w:rFonts w:cs="Arial"/>
           <w:i/>
         </w:rPr>
-        <w:t>ip</w:t>
-      </w:r>
-      <w:proofErr w:type="spellEnd"/>
+        <w:t>ssh pi@</w:t>
+      </w:r>
       <w:r>
         <w:rPr>
           <w:rFonts w:cs="Arial"/>
           <w:i/>
         </w:rPr>
-        <w:t xml:space="preserve"> address.  To do this, you append </w:t>
-      </w:r>
-      <w:proofErr w:type="gramStart"/>
-      <w:r>
-        <w:rPr>
-          <w:rFonts w:cs="Arial"/>
-          <w:i/>
-        </w:rPr>
-        <w:t>“.local</w:t>
-      </w:r>
-      <w:proofErr w:type="gramEnd"/>
-      <w:r>
-        <w:rPr>
-          <w:rFonts w:cs="Arial"/>
-          <w:i/>
-        </w:rPr>
-        <w:t>” to your Raspberry Pi hostname.  For example</w:t>
-      </w:r>
-      <w:r>
-        <w:rPr>
-          <w:i/>
-        </w:rPr>
-        <w:t xml:space="preserve">: </w:t>
-      </w:r>
-      <w:proofErr w:type="spellStart"/>
-      <w:r>
-        <w:rPr>
-          <w:rFonts w:cs="Arial"/>
-          <w:i/>
-        </w:rPr>
-        <w:t>ssh</w:t>
-      </w:r>
-      <w:proofErr w:type="spellEnd"/>
-      <w:r>
-        <w:rPr>
-          <w:rFonts w:cs="Arial"/>
-          <w:i/>
-        </w:rPr>
-        <w:t xml:space="preserve"> </w:t>
-      </w:r>
-      <w:proofErr w:type="spellStart"/>
-      <w:r>
-        <w:rPr>
-          <w:rFonts w:cs="Arial"/>
-          <w:i/>
-        </w:rPr>
-        <w:t>pi@</w:t>
-      </w:r>
-      <w:r>
-        <w:rPr>
-          <w:rFonts w:cs="Arial"/>
-          <w:i/>
-        </w:rPr>
         <w:t>raspberrypi.local</w:t>
       </w:r>
-      <w:proofErr w:type="spellEnd"/>
       <w:r>
         <w:rPr>
           <w:rFonts w:ascii="Lucida Console" w:hAnsi="Lucida Console"/>
@@ -8778,15 +7967,7 @@
         <w:ind w:left="720"/>
       </w:pPr>
       <w:r>
-        <w:t xml:space="preserve">If you are using windows, start the </w:t>
-      </w:r>
-      <w:proofErr w:type="spellStart"/>
-      <w:r>
-        <w:t>PuTTY</w:t>
-      </w:r>
-      <w:proofErr w:type="spellEnd"/>
-      <w:r>
-        <w:t xml:space="preserve"> application from the Windows start menu and provide the connection information there.</w:t>
+        <w:t>If you are using windows, start the PuTTY application from the Windows start menu and provide the connection information there.</w:t>
       </w:r>
     </w:p>
     <w:p>
@@ -8862,7 +8043,6 @@
       <w:r>
         <w:t xml:space="preserve">Once logged in, you will see a message reminding you to change the password of your Pi.  Use the </w:t>
       </w:r>
-      <w:proofErr w:type="spellStart"/>
       <w:r>
         <w:rPr>
           <w:rFonts w:ascii="Lucida Console" w:hAnsi="Lucida Console"/>
@@ -8870,7 +8050,6 @@
         </w:rPr>
         <w:t>passwd</w:t>
       </w:r>
-      <w:proofErr w:type="spellEnd"/>
       <w:r>
         <w:t xml:space="preserve"> command to change it in order to ensure the security of your work.  Be sure to make a note of your new password.</w:t>
       </w:r>
@@ -9087,78 +8266,28 @@
           <w:rFonts w:cs="Arial"/>
           <w:i/>
         </w:rPr>
-        <w:t xml:space="preserve">Depending on your system configuration, you may be able to connect to your laptop by name rather than by </w:t>
-      </w:r>
-      <w:proofErr w:type="spellStart"/>
+        <w:t>Depending on your system configuration, you may be able to connect to your laptop by name rather than by ip address.  To do this, you append “.local” to your Raspberry Pi hostname.  For example</w:t>
+      </w:r>
+      <w:r>
+        <w:rPr>
+          <w:i/>
+        </w:rPr>
+        <w:t xml:space="preserve">: </w:t>
+      </w:r>
       <w:r>
         <w:rPr>
           <w:rFonts w:cs="Arial"/>
           <w:i/>
         </w:rPr>
-        <w:t>ip</w:t>
-      </w:r>
-      <w:proofErr w:type="spellEnd"/>
+        <w:t>ssh pi@</w:t>
+      </w:r>
       <w:r>
         <w:rPr>
           <w:rFonts w:cs="Arial"/>
           <w:i/>
         </w:rPr>
-        <w:t xml:space="preserve"> address.  To do this, you append </w:t>
-      </w:r>
-      <w:proofErr w:type="gramStart"/>
-      <w:r>
-        <w:rPr>
-          <w:rFonts w:cs="Arial"/>
-          <w:i/>
-        </w:rPr>
-        <w:t>“.local</w:t>
-      </w:r>
-      <w:proofErr w:type="gramEnd"/>
-      <w:r>
-        <w:rPr>
-          <w:rFonts w:cs="Arial"/>
-          <w:i/>
-        </w:rPr>
-        <w:t>” to your Raspberry Pi hostname.  For example</w:t>
-      </w:r>
-      <w:r>
-        <w:rPr>
-          <w:i/>
-        </w:rPr>
-        <w:t xml:space="preserve">: </w:t>
-      </w:r>
-      <w:proofErr w:type="spellStart"/>
-      <w:r>
-        <w:rPr>
-          <w:rFonts w:cs="Arial"/>
-          <w:i/>
-        </w:rPr>
-        <w:t>ssh</w:t>
-      </w:r>
-      <w:proofErr w:type="spellEnd"/>
-      <w:r>
-        <w:rPr>
-          <w:rFonts w:cs="Arial"/>
-          <w:i/>
-        </w:rPr>
-        <w:t xml:space="preserve"> </w:t>
-      </w:r>
-      <w:proofErr w:type="spellStart"/>
-      <w:r>
-        <w:rPr>
-          <w:rFonts w:cs="Arial"/>
-          <w:i/>
-        </w:rPr>
-        <w:t>pi@</w:t>
-      </w:r>
-      <w:r>
-        <w:rPr>
-          <w:rFonts w:cs="Arial"/>
-          <w:i/>
-        </w:rPr>
         <w:t>raspberrypi.local</w:t>
       </w:r>
-      <w:proofErr w:type="spellEnd"/>
       <w:r>
         <w:rPr>
           <w:rFonts w:ascii="Lucida Console" w:hAnsi="Lucida Console"/>
@@ -9382,15 +8511,7 @@
         </w:drawing>
       </w:r>
       <w:r>
-        <w:t xml:space="preserve"> node (In the output section) to the right of the Sense </w:t>
-      </w:r>
-      <w:proofErr w:type="spellStart"/>
-      <w:r>
-        <w:t>Hat</w:t>
-      </w:r>
-      <w:proofErr w:type="spellEnd"/>
-      <w:r>
-        <w:t xml:space="preserve"> node.</w:t>
+        <w:t xml:space="preserve"> node (In the output section) to the right of the Sense Hat node.</w:t>
       </w:r>
     </w:p>
     <w:p>
@@ -9408,40 +8529,10 @@
         <w:rPr>
           <w:b/>
         </w:rPr>
-        <w:t xml:space="preserve">complete </w:t>
-      </w:r>
-      <w:proofErr w:type="spellStart"/>
-      <w:r>
-        <w:rPr>
-          <w:b/>
-        </w:rPr>
-        <w:t>msg</w:t>
-      </w:r>
-      <w:proofErr w:type="spellEnd"/>
-      <w:r>
-        <w:rPr>
-          <w:b/>
-        </w:rPr>
-        <w:t xml:space="preserve"> object</w:t>
-      </w:r>
-      <w:r>
-        <w:t xml:space="preserve">.  This will allow you to view the entire </w:t>
-      </w:r>
-      <w:proofErr w:type="spellStart"/>
-      <w:r>
-        <w:t>msg</w:t>
-      </w:r>
-      <w:proofErr w:type="spellEnd"/>
-      <w:r>
-        <w:t xml:space="preserve"> being received by the prior node.  It can be very useful in helping to format the </w:t>
-      </w:r>
-      <w:proofErr w:type="spellStart"/>
-      <w:r>
-        <w:t>msg</w:t>
-      </w:r>
-      <w:proofErr w:type="spellEnd"/>
-      <w:r>
-        <w:t xml:space="preserve"> that needs to be sent to the next node.</w:t>
+        <w:t>complete msg object</w:t>
+      </w:r>
+      <w:r>
+        <w:t>.  This will allow you to view the entire msg being received by the prior node.  It can be very useful in helping to format the msg that needs to be sent to the next node.</w:t>
       </w:r>
     </w:p>
     <w:p>
@@ -9643,31 +8734,7 @@
         </w:drawing>
       </w:r>
       <w:r>
-        <w:t xml:space="preserve">.  This allows you to stop/start the output to that particular debug node.  Turn off the output by clicking the toggle and the data will stop scrolling by in the debug panel.  Now you can get a closer look at the actual messages that the Sense </w:t>
-      </w:r>
-      <w:proofErr w:type="spellStart"/>
-      <w:r>
-        <w:t>Hat</w:t>
-      </w:r>
-      <w:proofErr w:type="spellEnd"/>
-      <w:r>
-        <w:t xml:space="preserve"> is sending.  Take a minute to examine the debug output.  You will see that each Sense </w:t>
-      </w:r>
-      <w:proofErr w:type="spellStart"/>
-      <w:r>
-        <w:t>Hat</w:t>
-      </w:r>
-      <w:proofErr w:type="spellEnd"/>
-      <w:r>
-        <w:t xml:space="preserve"> message has a topic and a payload.  Notice that the topic will match one of the three data types that the Sense </w:t>
-      </w:r>
-      <w:proofErr w:type="spellStart"/>
-      <w:r>
-        <w:t>Hat</w:t>
-      </w:r>
-      <w:proofErr w:type="spellEnd"/>
-      <w:r>
-        <w:t xml:space="preserve"> reports (environment, motion, &amp; joystick).  In order to perform different actions on the different sensor topics, we will separate them into unique events.  </w:t>
+        <w:t xml:space="preserve">.  This allows you to stop/start the output to that particular debug node.  Turn off the output by clicking the toggle and the data will stop scrolling by in the debug panel.  Now you can get a closer look at the actual messages that the Sense Hat is sending.  Take a minute to examine the debug output.  You will see that each Sense Hat message has a topic and a payload.  Notice that the topic will match one of the three data types that the Sense Hat reports (environment, motion, &amp; joystick).  In order to perform different actions on the different sensor topics, we will separate them into unique events.  </w:t>
       </w:r>
     </w:p>
     <w:p>
@@ -9703,15 +8770,7 @@
         <w:t>Connect the swit</w:t>
       </w:r>
       <w:r>
-        <w:t xml:space="preserve">ch node to the Sense </w:t>
-      </w:r>
-      <w:proofErr w:type="spellStart"/>
-      <w:r>
-        <w:t>Hat</w:t>
-      </w:r>
-      <w:proofErr w:type="spellEnd"/>
-      <w:r>
-        <w:t xml:space="preserve"> node.  </w:t>
+        <w:t xml:space="preserve">ch node to the Sense Hat node.  </w:t>
       </w:r>
       <w:r>
         <w:t>T</w:t>
@@ -9755,48 +8814,20 @@
       <w:r>
         <w:t xml:space="preserve">Open the settings for the switch node and set the property value to </w:t>
       </w:r>
-      <w:proofErr w:type="spellStart"/>
-      <w:proofErr w:type="gramStart"/>
       <w:r>
         <w:rPr>
           <w:b/>
         </w:rPr>
         <w:t>msg.topic</w:t>
       </w:r>
-      <w:proofErr w:type="spellEnd"/>
-      <w:proofErr w:type="gramEnd"/>
-      <w:r>
-        <w:t xml:space="preserve">. The contents of </w:t>
-      </w:r>
-      <w:proofErr w:type="spellStart"/>
-      <w:proofErr w:type="gramStart"/>
+      <w:r>
+        <w:t xml:space="preserve">. The contents of msg.topic is what will be used to branch application flow.  Below the Property value is an area in which you can specify what you want to compare the </w:t>
+      </w:r>
       <w:r>
         <w:t>msg.topic</w:t>
       </w:r>
-      <w:proofErr w:type="spellEnd"/>
-      <w:proofErr w:type="gramEnd"/>
-      <w:r>
-        <w:t xml:space="preserve"> is what will be used to branch application flow.  Below the Property value is an area in which you can specify what you want to compare the </w:t>
-      </w:r>
-      <w:proofErr w:type="spellStart"/>
-      <w:proofErr w:type="gramStart"/>
-      <w:r>
-        <w:t>msg.topic</w:t>
-      </w:r>
-      <w:proofErr w:type="spellEnd"/>
-      <w:proofErr w:type="gramEnd"/>
-      <w:r>
-        <w:t xml:space="preserve"> to.  This application will need to route its flow based upon whether the </w:t>
-      </w:r>
-      <w:proofErr w:type="spellStart"/>
-      <w:proofErr w:type="gramStart"/>
-      <w:r>
-        <w:t>msg.topic</w:t>
-      </w:r>
-      <w:proofErr w:type="spellEnd"/>
-      <w:proofErr w:type="gramEnd"/>
-      <w:r>
-        <w:t xml:space="preserve"> is equal (==) to “environment”, “motion”, or “joystick”.  </w:t>
+      <w:r>
+        <w:t xml:space="preserve"> to.  This application will need to route its flow based upon whether the msg.topic is equal (==) to “environment”, “motion”, or “joystick”.  </w:t>
       </w:r>
     </w:p>
     <w:p>
@@ -10166,21 +9197,7 @@
         <w:rPr>
           <w:i/>
         </w:rPr>
-        <w:t xml:space="preserve">: You will only see joystick topics when you actually use the Sense </w:t>
-      </w:r>
-      <w:proofErr w:type="spellStart"/>
-      <w:r>
-        <w:rPr>
-          <w:i/>
-        </w:rPr>
-        <w:t>Hat</w:t>
-      </w:r>
-      <w:proofErr w:type="spellEnd"/>
-      <w:r>
-        <w:rPr>
-          <w:i/>
-        </w:rPr>
-        <w:t xml:space="preserve"> joystick.  For that reason, there is no need to delay them like the other topics.</w:t>
+        <w:t>: You will only see joystick topics when you actually use the Sense Hat joystick.  For that reason, there is no need to delay them like the other topics.</w:t>
       </w:r>
     </w:p>
     <w:p>
@@ -10340,21 +9357,7 @@
         <w:rPr>
           <w:b/>
         </w:rPr>
-        <w:t xml:space="preserve">Add new </w:t>
-      </w:r>
-      <w:proofErr w:type="spellStart"/>
-      <w:r>
-        <w:rPr>
-          <w:b/>
-        </w:rPr>
-        <w:t>wiotp</w:t>
-      </w:r>
-      <w:proofErr w:type="spellEnd"/>
-      <w:r>
-        <w:rPr>
-          <w:b/>
-        </w:rPr>
-        <w:t>-credentials.</w:t>
+        <w:t>Add new wiotp-credentials.</w:t>
       </w:r>
       <w:r>
         <w:t xml:space="preserve">  You do this by clicking on the </w:t>
@@ -10578,15 +9581,7 @@
         </w:numPr>
       </w:pPr>
       <w:r>
-        <w:t xml:space="preserve">The second flow will receive commands that will control the Sense </w:t>
-      </w:r>
-      <w:proofErr w:type="spellStart"/>
-      <w:r>
-        <w:t>Hat</w:t>
-      </w:r>
-      <w:proofErr w:type="spellEnd"/>
-      <w:r>
-        <w:t xml:space="preserve"> LED.  In order to build the flow, you will need just four nodes.  A </w:t>
+        <w:t xml:space="preserve">The second flow will receive commands that will control the Sense Hat LED.  In order to build the flow, you will need just four nodes.  A </w:t>
       </w:r>
       <w:r>
         <w:rPr>
@@ -10610,16 +9605,8 @@
         <w:rPr>
           <w:b/>
         </w:rPr>
-        <w:t xml:space="preserve">Sense </w:t>
-      </w:r>
-      <w:proofErr w:type="spellStart"/>
-      <w:r>
-        <w:rPr>
-          <w:b/>
-        </w:rPr>
-        <w:t>Hat</w:t>
-      </w:r>
-      <w:proofErr w:type="spellEnd"/>
+        <w:t>Sense Hat</w:t>
+      </w:r>
       <w:r>
         <w:rPr>
           <w:b/>
@@ -10692,21 +9679,7 @@
         <w:rPr>
           <w:b/>
         </w:rPr>
-        <w:t xml:space="preserve">complete </w:t>
-      </w:r>
-      <w:proofErr w:type="spellStart"/>
-      <w:r>
-        <w:rPr>
-          <w:b/>
-        </w:rPr>
-        <w:t>msg</w:t>
-      </w:r>
-      <w:proofErr w:type="spellEnd"/>
-      <w:r>
-        <w:rPr>
-          <w:b/>
-        </w:rPr>
-        <w:t xml:space="preserve"> object</w:t>
+        <w:t>complete msg object</w:t>
       </w:r>
       <w:r>
         <w:t>.</w:t>
@@ -10866,15 +9839,7 @@
         <w:t xml:space="preserve"> with a single IoT node.  In this case, you will still take different action based on the command type, but wil</w:t>
       </w:r>
       <w:r>
-        <w:t xml:space="preserve">l determine the command type with </w:t>
-      </w:r>
-      <w:proofErr w:type="spellStart"/>
-      <w:r>
-        <w:t>javascript</w:t>
-      </w:r>
-      <w:proofErr w:type="spellEnd"/>
-      <w:r>
-        <w:t xml:space="preserve"> </w:t>
+        <w:t xml:space="preserve">l determine the command type with javascript </w:t>
       </w:r>
       <w:r>
         <w:t>code</w:t>
@@ -10938,15 +9903,7 @@
         <w:t>,</w:t>
       </w:r>
       <w:r>
-        <w:t xml:space="preserve"> it will have a </w:t>
-      </w:r>
-      <w:proofErr w:type="gramStart"/>
-      <w:r>
-        <w:t>msg.payload</w:t>
-      </w:r>
-      <w:proofErr w:type="gramEnd"/>
-      <w:r>
-        <w:t xml:space="preserve"> property containing the body of the message.  You can act on the content of this payload, modify it, and pass it along to the next node in your application.  The function node in this flow will receive the message from the IoT </w:t>
+        <w:t xml:space="preserve"> it will have a msg.payload property containing the body of the message.  You can act on the content of this payload, modify it, and pass it along to the next node in your application.  The function node in this flow will receive the message from the IoT </w:t>
       </w:r>
       <w:r>
         <w:t>node</w:t>
@@ -10964,15 +9921,7 @@
         <w:t>a</w:t>
       </w:r>
       <w:r>
-        <w:t xml:space="preserve"> Sense </w:t>
-      </w:r>
-      <w:proofErr w:type="spellStart"/>
-      <w:r>
-        <w:t>Hat</w:t>
-      </w:r>
-      <w:proofErr w:type="spellEnd"/>
-      <w:r>
-        <w:t xml:space="preserve"> expects.  The </w:t>
+        <w:t xml:space="preserve"> Sense Hat expects.  The </w:t>
       </w:r>
       <w:r>
         <w:t xml:space="preserve">msgs coming from the </w:t>
@@ -11013,8 +9962,6 @@
           <w:lang w:val="en-GB" w:eastAsia="en-GB"/>
         </w:rPr>
       </w:pPr>
-      <w:proofErr w:type="spellStart"/>
-      <w:proofErr w:type="gramStart"/>
       <w:r>
         <w:rPr>
           <w:rFonts w:ascii="Lucida Console" w:eastAsia="Times New Roman" w:hAnsi="Lucida Console" w:cs="Times New Roman"/>
@@ -11023,10 +9970,14 @@
           <w:lang w:val="en-GB" w:eastAsia="en-GB"/>
         </w:rPr>
         <w:lastRenderedPageBreak/>
-        <w:t>msg.command</w:t>
-      </w:r>
-      <w:proofErr w:type="spellEnd"/>
-      <w:proofErr w:type="gramEnd"/>
+        <w:t>msg.command:    "alarm"</w:t>
+      </w:r>
+    </w:p>
+    <w:p>
+      <w:pPr>
+        <w:spacing w:before="0"/>
+        <w:ind w:left="1440"/>
+      </w:pPr>
       <w:r>
         <w:rPr>
           <w:rFonts w:ascii="Lucida Console" w:eastAsia="Times New Roman" w:hAnsi="Lucida Console" w:cs="Times New Roman"/>
@@ -11034,7 +9985,7 @@
           <w:shd w:val="clear" w:color="auto" w:fill="auto"/>
           <w:lang w:val="en-GB" w:eastAsia="en-GB"/>
         </w:rPr>
-        <w:t>:    "alarm"</w:t>
+        <w:t>msg.format:     "json"</w:t>
       </w:r>
     </w:p>
     <w:p>
@@ -11042,8 +9993,6 @@
         <w:spacing w:before="0"/>
         <w:ind w:left="1440"/>
       </w:pPr>
-      <w:proofErr w:type="spellStart"/>
-      <w:proofErr w:type="gramStart"/>
       <w:r>
         <w:rPr>
           <w:rFonts w:ascii="Lucida Console" w:eastAsia="Times New Roman" w:hAnsi="Lucida Console" w:cs="Times New Roman"/>
@@ -11051,20 +10000,20 @@
           <w:shd w:val="clear" w:color="auto" w:fill="auto"/>
           <w:lang w:val="en-GB" w:eastAsia="en-GB"/>
         </w:rPr>
-        <w:t>msg.format</w:t>
-      </w:r>
-      <w:proofErr w:type="spellEnd"/>
-      <w:proofErr w:type="gramEnd"/>
-      <w:r>
+        <w:t>msg.deviceType: "SenseHat"</w:t>
+      </w:r>
+    </w:p>
+    <w:p>
+      <w:pPr>
+        <w:spacing w:before="0"/>
+        <w:ind w:left="1440"/>
         <w:rPr>
           <w:rFonts w:ascii="Lucida Console" w:eastAsia="Times New Roman" w:hAnsi="Lucida Console" w:cs="Times New Roman"/>
           <w:color w:val="auto"/>
           <w:shd w:val="clear" w:color="auto" w:fill="auto"/>
           <w:lang w:val="en-GB" w:eastAsia="en-GB"/>
         </w:rPr>
-        <w:t>:     "</w:t>
-      </w:r>
-      <w:proofErr w:type="spellStart"/>
+      </w:pPr>
       <w:r>
         <w:rPr>
           <w:rFonts w:ascii="Lucida Console" w:eastAsia="Times New Roman" w:hAnsi="Lucida Console" w:cs="Times New Roman"/>
@@ -11072,9 +10021,8 @@
           <w:shd w:val="clear" w:color="auto" w:fill="auto"/>
           <w:lang w:val="en-GB" w:eastAsia="en-GB"/>
         </w:rPr>
-        <w:t>json</w:t>
-      </w:r>
-      <w:proofErr w:type="spellEnd"/>
+        <w:t xml:space="preserve">msg.deviceId:   </w:t>
+      </w:r>
       <w:r>
         <w:rPr>
           <w:rFonts w:ascii="Lucida Console" w:eastAsia="Times New Roman" w:hAnsi="Lucida Console" w:cs="Times New Roman"/>
@@ -11082,27 +10030,47 @@
           <w:shd w:val="clear" w:color="auto" w:fill="auto"/>
           <w:lang w:val="en-GB" w:eastAsia="en-GB"/>
         </w:rPr>
-        <w:t>"</w:t>
+        <w:t>"sensehat-xx”</w:t>
       </w:r>
     </w:p>
     <w:p>
       <w:pPr>
         <w:spacing w:before="0"/>
         <w:ind w:left="1440"/>
-      </w:pPr>
-      <w:proofErr w:type="spellStart"/>
-      <w:proofErr w:type="gramStart"/>
-      <w:r>
+        <w:rPr>
+          <w:rFonts w:ascii="Lucida Console" w:hAnsi="Lucida Console"/>
+        </w:rPr>
+      </w:pPr>
+      <w:r>
+        <w:rPr>
+          <w:rFonts w:ascii="Lucida Console" w:hAnsi="Lucida Console"/>
+        </w:rPr>
+        <w:t>msg.payload:    {d:{color:msg.payload}}</w:t>
+      </w:r>
+    </w:p>
+    <w:p>
+      <w:pPr>
+        <w:keepNext/>
+        <w:spacing w:before="240"/>
+        <w:ind w:left="720"/>
+      </w:pPr>
+      <w:r>
+        <w:rPr>
+          <w:u w:val="single"/>
+        </w:rPr>
+        <w:t>The “message” command</w:t>
+      </w:r>
+    </w:p>
+    <w:p>
+      <w:pPr>
+        <w:ind w:left="1440"/>
         <w:rPr>
           <w:rFonts w:ascii="Lucida Console" w:eastAsia="Times New Roman" w:hAnsi="Lucida Console" w:cs="Times New Roman"/>
           <w:color w:val="auto"/>
           <w:shd w:val="clear" w:color="auto" w:fill="auto"/>
           <w:lang w:val="en-GB" w:eastAsia="en-GB"/>
         </w:rPr>
-        <w:t>msg.deviceType</w:t>
-      </w:r>
-      <w:proofErr w:type="spellEnd"/>
-      <w:proofErr w:type="gramEnd"/>
+      </w:pPr>
       <w:r>
         <w:rPr>
           <w:rFonts w:ascii="Lucida Console" w:eastAsia="Times New Roman" w:hAnsi="Lucida Console" w:cs="Times New Roman"/>
@@ -11110,9 +10078,14 @@
           <w:shd w:val="clear" w:color="auto" w:fill="auto"/>
           <w:lang w:val="en-GB" w:eastAsia="en-GB"/>
         </w:rPr>
-        <w:t>: "</w:t>
-      </w:r>
-      <w:proofErr w:type="spellStart"/>
+        <w:t>msg.command:    "message"</w:t>
+      </w:r>
+    </w:p>
+    <w:p>
+      <w:pPr>
+        <w:spacing w:before="0"/>
+        <w:ind w:left="1440"/>
+      </w:pPr>
       <w:r>
         <w:rPr>
           <w:rFonts w:ascii="Lucida Console" w:eastAsia="Times New Roman" w:hAnsi="Lucida Console" w:cs="Times New Roman"/>
@@ -11120,9 +10093,14 @@
           <w:shd w:val="clear" w:color="auto" w:fill="auto"/>
           <w:lang w:val="en-GB" w:eastAsia="en-GB"/>
         </w:rPr>
-        <w:t>SenseHat</w:t>
-      </w:r>
-      <w:proofErr w:type="spellEnd"/>
+        <w:t>msg.format:     "json"</w:t>
+      </w:r>
+    </w:p>
+    <w:p>
+      <w:pPr>
+        <w:spacing w:before="0"/>
+        <w:ind w:left="1440"/>
+      </w:pPr>
       <w:r>
         <w:rPr>
           <w:rFonts w:ascii="Lucida Console" w:eastAsia="Times New Roman" w:hAnsi="Lucida Console" w:cs="Times New Roman"/>
@@ -11130,7 +10108,7 @@
           <w:shd w:val="clear" w:color="auto" w:fill="auto"/>
           <w:lang w:val="en-GB" w:eastAsia="en-GB"/>
         </w:rPr>
-        <w:t>"</w:t>
+        <w:t>msg.deviceType: "SenseHat"</w:t>
       </w:r>
     </w:p>
     <w:p>
@@ -11144,8 +10122,6 @@
           <w:lang w:val="en-GB" w:eastAsia="en-GB"/>
         </w:rPr>
       </w:pPr>
-      <w:proofErr w:type="spellStart"/>
-      <w:proofErr w:type="gramStart"/>
       <w:r>
         <w:rPr>
           <w:rFonts w:ascii="Lucida Console" w:eastAsia="Times New Roman" w:hAnsi="Lucida Console" w:cs="Times New Roman"/>
@@ -11153,47 +10129,7 @@
           <w:shd w:val="clear" w:color="auto" w:fill="auto"/>
           <w:lang w:val="en-GB" w:eastAsia="en-GB"/>
         </w:rPr>
-        <w:t>msg.deviceId</w:t>
-      </w:r>
-      <w:proofErr w:type="spellEnd"/>
-      <w:proofErr w:type="gramEnd"/>
-      <w:r>
-        <w:rPr>
-          <w:rFonts w:ascii="Lucida Console" w:eastAsia="Times New Roman" w:hAnsi="Lucida Console" w:cs="Times New Roman"/>
-          <w:color w:val="auto"/>
-          <w:shd w:val="clear" w:color="auto" w:fill="auto"/>
-          <w:lang w:val="en-GB" w:eastAsia="en-GB"/>
-        </w:rPr>
-        <w:t xml:space="preserve">:   </w:t>
-      </w:r>
-      <w:r>
-        <w:rPr>
-          <w:rFonts w:ascii="Lucida Console" w:eastAsia="Times New Roman" w:hAnsi="Lucida Console" w:cs="Times New Roman"/>
-          <w:color w:val="auto"/>
-          <w:shd w:val="clear" w:color="auto" w:fill="auto"/>
-          <w:lang w:val="en-GB" w:eastAsia="en-GB"/>
-        </w:rPr>
-        <w:t>"</w:t>
-      </w:r>
-      <w:proofErr w:type="spellStart"/>
-      <w:r>
-        <w:rPr>
-          <w:rFonts w:ascii="Lucida Console" w:eastAsia="Times New Roman" w:hAnsi="Lucida Console" w:cs="Times New Roman"/>
-          <w:color w:val="auto"/>
-          <w:shd w:val="clear" w:color="auto" w:fill="auto"/>
-          <w:lang w:val="en-GB" w:eastAsia="en-GB"/>
-        </w:rPr>
-        <w:t>sensehat</w:t>
-      </w:r>
-      <w:proofErr w:type="spellEnd"/>
-      <w:r>
-        <w:rPr>
-          <w:rFonts w:ascii="Lucida Console" w:eastAsia="Times New Roman" w:hAnsi="Lucida Console" w:cs="Times New Roman"/>
-          <w:color w:val="auto"/>
-          <w:shd w:val="clear" w:color="auto" w:fill="auto"/>
-          <w:lang w:val="en-GB" w:eastAsia="en-GB"/>
-        </w:rPr>
-        <w:t>-xx”</w:t>
+        <w:t>msg.deviceId:   "sensehat-xx”</w:t>
       </w:r>
     </w:p>
     <w:p>
@@ -11204,276 +10140,38 @@
           <w:rFonts w:ascii="Lucida Console" w:hAnsi="Lucida Console"/>
         </w:rPr>
       </w:pPr>
-      <w:proofErr w:type="spellStart"/>
-      <w:proofErr w:type="gramStart"/>
-      <w:r>
-        <w:rPr>
-          <w:rFonts w:ascii="Lucida Console" w:hAnsi="Lucida Console"/>
-        </w:rPr>
-        <w:t>msg.payload</w:t>
-      </w:r>
-      <w:proofErr w:type="spellEnd"/>
-      <w:proofErr w:type="gramEnd"/>
-      <w:r>
-        <w:rPr>
-          <w:rFonts w:ascii="Lucida Console" w:hAnsi="Lucida Console"/>
-        </w:rPr>
-        <w:t>:    {d:{</w:t>
-      </w:r>
-      <w:proofErr w:type="spellStart"/>
-      <w:r>
-        <w:rPr>
-          <w:rFonts w:ascii="Lucida Console" w:hAnsi="Lucida Console"/>
-        </w:rPr>
-        <w:t>color:msg.payload</w:t>
-      </w:r>
-      <w:proofErr w:type="spellEnd"/>
-      <w:r>
-        <w:rPr>
-          <w:rFonts w:ascii="Lucida Console" w:hAnsi="Lucida Console"/>
-        </w:rPr>
-        <w:t>}}</w:t>
-      </w:r>
-    </w:p>
-    <w:p>
-      <w:pPr>
-        <w:keepNext/>
-        <w:spacing w:before="240"/>
-        <w:ind w:left="720"/>
-      </w:pPr>
-      <w:r>
-        <w:rPr>
-          <w:u w:val="single"/>
-        </w:rPr>
-        <w:t>The “message” command</w:t>
-      </w:r>
-    </w:p>
-    <w:p>
-      <w:pPr>
-        <w:ind w:left="1440"/>
-        <w:rPr>
-          <w:rFonts w:ascii="Lucida Console" w:eastAsia="Times New Roman" w:hAnsi="Lucida Console" w:cs="Times New Roman"/>
-          <w:color w:val="auto"/>
-          <w:shd w:val="clear" w:color="auto" w:fill="auto"/>
-          <w:lang w:val="en-GB" w:eastAsia="en-GB"/>
-        </w:rPr>
-      </w:pPr>
-      <w:proofErr w:type="spellStart"/>
-      <w:proofErr w:type="gramStart"/>
-      <w:r>
-        <w:rPr>
-          <w:rFonts w:ascii="Lucida Console" w:eastAsia="Times New Roman" w:hAnsi="Lucida Console" w:cs="Times New Roman"/>
-          <w:color w:val="auto"/>
-          <w:shd w:val="clear" w:color="auto" w:fill="auto"/>
-          <w:lang w:val="en-GB" w:eastAsia="en-GB"/>
-        </w:rPr>
-        <w:t>msg.command</w:t>
-      </w:r>
-      <w:proofErr w:type="spellEnd"/>
-      <w:proofErr w:type="gramEnd"/>
-      <w:r>
-        <w:rPr>
-          <w:rFonts w:ascii="Lucida Console" w:eastAsia="Times New Roman" w:hAnsi="Lucida Console" w:cs="Times New Roman"/>
-          <w:color w:val="auto"/>
-          <w:shd w:val="clear" w:color="auto" w:fill="auto"/>
-          <w:lang w:val="en-GB" w:eastAsia="en-GB"/>
-        </w:rPr>
-        <w:t>:    "message"</w:t>
+      <w:r>
+        <w:rPr>
+          <w:rFonts w:ascii="Lucida Console" w:hAnsi="Lucida Console"/>
+        </w:rPr>
+        <w:t>msg.payload:    {d:{color:"blue",</w:t>
       </w:r>
     </w:p>
     <w:p>
       <w:pPr>
         <w:spacing w:before="0"/>
         <w:ind w:left="1440"/>
-      </w:pPr>
-      <w:proofErr w:type="spellStart"/>
-      <w:proofErr w:type="gramStart"/>
-      <w:r>
-        <w:rPr>
-          <w:rFonts w:ascii="Lucida Console" w:eastAsia="Times New Roman" w:hAnsi="Lucida Console" w:cs="Times New Roman"/>
-          <w:color w:val="auto"/>
-          <w:shd w:val="clear" w:color="auto" w:fill="auto"/>
-          <w:lang w:val="en-GB" w:eastAsia="en-GB"/>
-        </w:rPr>
-        <w:t>msg.format</w:t>
-      </w:r>
-      <w:proofErr w:type="spellEnd"/>
-      <w:proofErr w:type="gramEnd"/>
-      <w:r>
-        <w:rPr>
-          <w:rFonts w:ascii="Lucida Console" w:eastAsia="Times New Roman" w:hAnsi="Lucida Console" w:cs="Times New Roman"/>
-          <w:color w:val="auto"/>
-          <w:shd w:val="clear" w:color="auto" w:fill="auto"/>
-          <w:lang w:val="en-GB" w:eastAsia="en-GB"/>
-        </w:rPr>
-        <w:t>:     "</w:t>
-      </w:r>
-      <w:proofErr w:type="spellStart"/>
-      <w:r>
-        <w:rPr>
-          <w:rFonts w:ascii="Lucida Console" w:eastAsia="Times New Roman" w:hAnsi="Lucida Console" w:cs="Times New Roman"/>
-          <w:color w:val="auto"/>
-          <w:shd w:val="clear" w:color="auto" w:fill="auto"/>
-          <w:lang w:val="en-GB" w:eastAsia="en-GB"/>
-        </w:rPr>
-        <w:t>json</w:t>
-      </w:r>
-      <w:proofErr w:type="spellEnd"/>
-      <w:r>
-        <w:rPr>
-          <w:rFonts w:ascii="Lucida Console" w:eastAsia="Times New Roman" w:hAnsi="Lucida Console" w:cs="Times New Roman"/>
-          <w:color w:val="auto"/>
-          <w:shd w:val="clear" w:color="auto" w:fill="auto"/>
-          <w:lang w:val="en-GB" w:eastAsia="en-GB"/>
-        </w:rPr>
-        <w:t>"</w:t>
+        <w:rPr>
+          <w:rFonts w:ascii="Lucida Console" w:hAnsi="Lucida Console"/>
+        </w:rPr>
+      </w:pPr>
+      <w:r>
+        <w:rPr>
+          <w:rFonts w:ascii="Lucida Console" w:hAnsi="Lucida Console"/>
+        </w:rPr>
+        <w:t xml:space="preserve">                    </w:t>
+      </w:r>
+      <w:r>
+        <w:rPr>
+          <w:rFonts w:ascii="Lucida Console" w:hAnsi="Lucida Console"/>
+        </w:rPr>
+        <w:t>background:"green",</w:t>
       </w:r>
     </w:p>
     <w:p>
       <w:pPr>
         <w:spacing w:before="0"/>
         <w:ind w:left="1440"/>
-      </w:pPr>
-      <w:proofErr w:type="spellStart"/>
-      <w:proofErr w:type="gramStart"/>
-      <w:r>
-        <w:rPr>
-          <w:rFonts w:ascii="Lucida Console" w:eastAsia="Times New Roman" w:hAnsi="Lucida Console" w:cs="Times New Roman"/>
-          <w:color w:val="auto"/>
-          <w:shd w:val="clear" w:color="auto" w:fill="auto"/>
-          <w:lang w:val="en-GB" w:eastAsia="en-GB"/>
-        </w:rPr>
-        <w:t>msg.deviceType</w:t>
-      </w:r>
-      <w:proofErr w:type="spellEnd"/>
-      <w:proofErr w:type="gramEnd"/>
-      <w:r>
-        <w:rPr>
-          <w:rFonts w:ascii="Lucida Console" w:eastAsia="Times New Roman" w:hAnsi="Lucida Console" w:cs="Times New Roman"/>
-          <w:color w:val="auto"/>
-          <w:shd w:val="clear" w:color="auto" w:fill="auto"/>
-          <w:lang w:val="en-GB" w:eastAsia="en-GB"/>
-        </w:rPr>
-        <w:t>: "</w:t>
-      </w:r>
-      <w:proofErr w:type="spellStart"/>
-      <w:r>
-        <w:rPr>
-          <w:rFonts w:ascii="Lucida Console" w:eastAsia="Times New Roman" w:hAnsi="Lucida Console" w:cs="Times New Roman"/>
-          <w:color w:val="auto"/>
-          <w:shd w:val="clear" w:color="auto" w:fill="auto"/>
-          <w:lang w:val="en-GB" w:eastAsia="en-GB"/>
-        </w:rPr>
-        <w:t>SenseHat</w:t>
-      </w:r>
-      <w:proofErr w:type="spellEnd"/>
-      <w:r>
-        <w:rPr>
-          <w:rFonts w:ascii="Lucida Console" w:eastAsia="Times New Roman" w:hAnsi="Lucida Console" w:cs="Times New Roman"/>
-          <w:color w:val="auto"/>
-          <w:shd w:val="clear" w:color="auto" w:fill="auto"/>
-          <w:lang w:val="en-GB" w:eastAsia="en-GB"/>
-        </w:rPr>
-        <w:t>"</w:t>
-      </w:r>
-    </w:p>
-    <w:p>
-      <w:pPr>
-        <w:spacing w:before="0"/>
-        <w:ind w:left="1440"/>
-        <w:rPr>
-          <w:rFonts w:ascii="Lucida Console" w:eastAsia="Times New Roman" w:hAnsi="Lucida Console" w:cs="Times New Roman"/>
-          <w:color w:val="auto"/>
-          <w:shd w:val="clear" w:color="auto" w:fill="auto"/>
-          <w:lang w:val="en-GB" w:eastAsia="en-GB"/>
-        </w:rPr>
-      </w:pPr>
-      <w:proofErr w:type="spellStart"/>
-      <w:proofErr w:type="gramStart"/>
-      <w:r>
-        <w:rPr>
-          <w:rFonts w:ascii="Lucida Console" w:eastAsia="Times New Roman" w:hAnsi="Lucida Console" w:cs="Times New Roman"/>
-          <w:color w:val="auto"/>
-          <w:shd w:val="clear" w:color="auto" w:fill="auto"/>
-          <w:lang w:val="en-GB" w:eastAsia="en-GB"/>
-        </w:rPr>
-        <w:t>msg.deviceId</w:t>
-      </w:r>
-      <w:proofErr w:type="spellEnd"/>
-      <w:proofErr w:type="gramEnd"/>
-      <w:r>
-        <w:rPr>
-          <w:rFonts w:ascii="Lucida Console" w:eastAsia="Times New Roman" w:hAnsi="Lucida Console" w:cs="Times New Roman"/>
-          <w:color w:val="auto"/>
-          <w:shd w:val="clear" w:color="auto" w:fill="auto"/>
-          <w:lang w:val="en-GB" w:eastAsia="en-GB"/>
-        </w:rPr>
-        <w:t>:   "</w:t>
-      </w:r>
-      <w:proofErr w:type="spellStart"/>
-      <w:r>
-        <w:rPr>
-          <w:rFonts w:ascii="Lucida Console" w:eastAsia="Times New Roman" w:hAnsi="Lucida Console" w:cs="Times New Roman"/>
-          <w:color w:val="auto"/>
-          <w:shd w:val="clear" w:color="auto" w:fill="auto"/>
-          <w:lang w:val="en-GB" w:eastAsia="en-GB"/>
-        </w:rPr>
-        <w:t>sensehat</w:t>
-      </w:r>
-      <w:proofErr w:type="spellEnd"/>
-      <w:r>
-        <w:rPr>
-          <w:rFonts w:ascii="Lucida Console" w:eastAsia="Times New Roman" w:hAnsi="Lucida Console" w:cs="Times New Roman"/>
-          <w:color w:val="auto"/>
-          <w:shd w:val="clear" w:color="auto" w:fill="auto"/>
-          <w:lang w:val="en-GB" w:eastAsia="en-GB"/>
-        </w:rPr>
-        <w:t>-xx”</w:t>
-      </w:r>
-    </w:p>
-    <w:p>
-      <w:pPr>
-        <w:spacing w:before="0"/>
-        <w:ind w:left="1440"/>
-        <w:rPr>
-          <w:rFonts w:ascii="Lucida Console" w:hAnsi="Lucida Console"/>
-        </w:rPr>
-      </w:pPr>
-      <w:proofErr w:type="spellStart"/>
-      <w:proofErr w:type="gramStart"/>
-      <w:r>
-        <w:rPr>
-          <w:rFonts w:ascii="Lucida Console" w:hAnsi="Lucida Console"/>
-        </w:rPr>
-        <w:t>msg.payload</w:t>
-      </w:r>
-      <w:proofErr w:type="spellEnd"/>
-      <w:proofErr w:type="gramEnd"/>
-      <w:r>
-        <w:rPr>
-          <w:rFonts w:ascii="Lucida Console" w:hAnsi="Lucida Console"/>
-        </w:rPr>
-        <w:t>:    {d:{</w:t>
-      </w:r>
-      <w:proofErr w:type="spellStart"/>
-      <w:r>
-        <w:rPr>
-          <w:rFonts w:ascii="Lucida Console" w:hAnsi="Lucida Console"/>
-        </w:rPr>
-        <w:t>color:"blue</w:t>
-      </w:r>
-      <w:proofErr w:type="spellEnd"/>
-      <w:r>
-        <w:rPr>
-          <w:rFonts w:ascii="Lucida Console" w:hAnsi="Lucida Console"/>
-        </w:rPr>
-        <w:t>",</w:t>
-      </w:r>
-    </w:p>
-    <w:p>
-      <w:pPr>
-        <w:spacing w:before="0"/>
-        <w:ind w:left="1440"/>
         <w:rPr>
           <w:rFonts w:ascii="Lucida Console" w:hAnsi="Lucida Console"/>
         </w:rPr>
@@ -11484,56 +10182,11 @@
         </w:rPr>
         <w:t xml:space="preserve">                    </w:t>
       </w:r>
-      <w:proofErr w:type="spellStart"/>
-      <w:r>
-        <w:rPr>
-          <w:rFonts w:ascii="Lucida Console" w:hAnsi="Lucida Console"/>
-        </w:rPr>
-        <w:t>background:"green</w:t>
-      </w:r>
-      <w:proofErr w:type="spellEnd"/>
-      <w:r>
-        <w:rPr>
-          <w:rFonts w:ascii="Lucida Console" w:hAnsi="Lucida Console"/>
-        </w:rPr>
-        <w:t>",</w:t>
-      </w:r>
-    </w:p>
-    <w:p>
-      <w:pPr>
-        <w:spacing w:before="0"/>
-        <w:ind w:left="1440"/>
-        <w:rPr>
-          <w:rFonts w:ascii="Lucida Console" w:hAnsi="Lucida Console"/>
-        </w:rPr>
-      </w:pPr>
-      <w:r>
-        <w:rPr>
-          <w:rFonts w:ascii="Lucida Console" w:hAnsi="Lucida Console"/>
-        </w:rPr>
-        <w:t xml:space="preserve">                    </w:t>
-      </w:r>
-      <w:proofErr w:type="spellStart"/>
-      <w:r>
-        <w:rPr>
-          <w:rFonts w:ascii="Lucida Console" w:hAnsi="Lucida Console"/>
-        </w:rPr>
-        <w:t>message</w:t>
-      </w:r>
-      <w:proofErr w:type="gramStart"/>
-      <w:r>
-        <w:rPr>
-          <w:rFonts w:ascii="Lucida Console" w:hAnsi="Lucida Console"/>
-        </w:rPr>
-        <w:t>:”message</w:t>
-      </w:r>
-      <w:proofErr w:type="spellEnd"/>
-      <w:proofErr w:type="gramEnd"/>
-      <w:r>
-        <w:rPr>
-          <w:rFonts w:ascii="Lucida Console" w:hAnsi="Lucida Console"/>
-        </w:rPr>
-        <w:t xml:space="preserve"> text”}}</w:t>
+      <w:r>
+        <w:rPr>
+          <w:rFonts w:ascii="Lucida Console" w:hAnsi="Lucida Console"/>
+        </w:rPr>
+        <w:t>message:”message text”}}</w:t>
       </w:r>
     </w:p>
     <w:p>
@@ -11548,47 +10201,21 @@
         <w:t xml:space="preserve">In order to set the entire 8x8 Sense Hat LED matrix to a specific color, </w:t>
       </w:r>
       <w:r>
-        <w:t xml:space="preserve">the Sense </w:t>
-      </w:r>
-      <w:proofErr w:type="spellStart"/>
-      <w:r>
-        <w:t>Hat</w:t>
-      </w:r>
-      <w:proofErr w:type="spellEnd"/>
-      <w:r>
-        <w:t xml:space="preserve"> node expects a </w:t>
-      </w:r>
-      <w:r>
-        <w:t xml:space="preserve">the following string as the </w:t>
-      </w:r>
-      <w:proofErr w:type="gramStart"/>
-      <w:r>
-        <w:t>msg.payload</w:t>
-      </w:r>
-      <w:proofErr w:type="gramEnd"/>
-      <w:r>
-        <w:t>:</w:t>
+        <w:t xml:space="preserve">the Sense Hat node expects a </w:t>
+      </w:r>
+      <w:r>
+        <w:t>the following string as the msg.payload:</w:t>
       </w:r>
     </w:p>
     <w:p>
       <w:pPr>
         <w:ind w:left="720"/>
       </w:pPr>
-      <w:proofErr w:type="spellStart"/>
-      <w:proofErr w:type="gramStart"/>
       <w:r>
         <w:rPr>
           <w:rFonts w:ascii="Lucida Console" w:hAnsi="Lucida Console" w:cs="Arial"/>
         </w:rPr>
-        <w:t>msg.payload</w:t>
-      </w:r>
-      <w:proofErr w:type="spellEnd"/>
-      <w:proofErr w:type="gramEnd"/>
-      <w:r>
-        <w:rPr>
-          <w:rFonts w:ascii="Lucida Console" w:hAnsi="Lucida Console" w:cs="Arial"/>
-        </w:rPr>
-        <w:t xml:space="preserve"> = “*, *, </w:t>
+        <w:t xml:space="preserve">msg.payload = “*, *, </w:t>
       </w:r>
       <w:r>
         <w:rPr>
@@ -11632,21 +10259,7 @@
         <w:rPr>
           <w:rFonts w:cs="Arial"/>
         </w:rPr>
-        <w:t xml:space="preserve"> with a color choice like red, blue, green, </w:t>
-      </w:r>
-      <w:proofErr w:type="spellStart"/>
-      <w:r>
-        <w:rPr>
-          <w:rFonts w:cs="Arial"/>
-        </w:rPr>
-        <w:t>etc</w:t>
-      </w:r>
-      <w:proofErr w:type="spellEnd"/>
-      <w:r>
-        <w:rPr>
-          <w:rFonts w:cs="Arial"/>
-        </w:rPr>
-        <w:t>)</w:t>
+        <w:t xml:space="preserve"> with a color choice like red, blue, green, etc)</w:t>
       </w:r>
     </w:p>
     <w:p>
@@ -11656,16 +10269,11 @@
         <w:ind w:left="360"/>
       </w:pPr>
       <w:r>
-        <w:t xml:space="preserve">To have a message scroll across the LED matrix, the </w:t>
-      </w:r>
-      <w:proofErr w:type="gramStart"/>
-      <w:r>
-        <w:t>msg</w:t>
+        <w:t>To have a message scroll across the LED matrix, the msg</w:t>
       </w:r>
       <w:r>
         <w:t>.payload</w:t>
       </w:r>
-      <w:proofErr w:type="gramEnd"/>
       <w:r>
         <w:t xml:space="preserve"> format is a bit more detailed:</w:t>
       </w:r>
@@ -11676,21 +10284,11 @@
         <w:keepLines/>
         <w:ind w:left="1440"/>
       </w:pPr>
-      <w:proofErr w:type="spellStart"/>
-      <w:proofErr w:type="gramStart"/>
-      <w:r>
-        <w:rPr>
-          <w:rFonts w:ascii="Lucida Console" w:hAnsi="Lucida Console"/>
-        </w:rPr>
-        <w:t>msg.color</w:t>
-      </w:r>
-      <w:proofErr w:type="spellEnd"/>
-      <w:proofErr w:type="gramEnd"/>
-      <w:r>
-        <w:rPr>
-          <w:rFonts w:ascii="Lucida Console" w:hAnsi="Lucida Console"/>
-        </w:rPr>
-        <w:t xml:space="preserve"> = “</w:t>
+      <w:r>
+        <w:rPr>
+          <w:rFonts w:ascii="Lucida Console" w:hAnsi="Lucida Console"/>
+        </w:rPr>
+        <w:t>msg.color = “</w:t>
       </w:r>
       <w:r>
         <w:rPr>
@@ -11731,21 +10329,7 @@
         <w:rPr>
           <w:rFonts w:cs="Arial"/>
         </w:rPr>
-        <w:t xml:space="preserve"> with a color choice like red, blue, green, </w:t>
-      </w:r>
-      <w:proofErr w:type="spellStart"/>
-      <w:r>
-        <w:rPr>
-          <w:rFonts w:cs="Arial"/>
-        </w:rPr>
-        <w:t>etc</w:t>
-      </w:r>
-      <w:proofErr w:type="spellEnd"/>
-      <w:r>
-        <w:rPr>
-          <w:rFonts w:cs="Arial"/>
-        </w:rPr>
-        <w:t>)</w:t>
+        <w:t xml:space="preserve"> with a color choice like red, blue, green, etc)</w:t>
       </w:r>
     </w:p>
     <w:p>
@@ -11754,21 +10338,11 @@
         <w:keepLines/>
         <w:ind w:left="1440"/>
       </w:pPr>
-      <w:proofErr w:type="spellStart"/>
-      <w:proofErr w:type="gramStart"/>
-      <w:r>
-        <w:rPr>
-          <w:rFonts w:ascii="Lucida Console" w:hAnsi="Lucida Console"/>
-        </w:rPr>
-        <w:t>msg.background</w:t>
-      </w:r>
-      <w:proofErr w:type="spellEnd"/>
-      <w:proofErr w:type="gramEnd"/>
-      <w:r>
-        <w:rPr>
-          <w:rFonts w:ascii="Lucida Console" w:hAnsi="Lucida Console"/>
-        </w:rPr>
-        <w:t xml:space="preserve"> = “</w:t>
+      <w:r>
+        <w:rPr>
+          <w:rFonts w:ascii="Lucida Console" w:hAnsi="Lucida Console"/>
+        </w:rPr>
+        <w:t>msg.background = “</w:t>
       </w:r>
       <w:r>
         <w:rPr>
@@ -11809,21 +10383,7 @@
         <w:rPr>
           <w:rFonts w:cs="Arial"/>
         </w:rPr>
-        <w:t xml:space="preserve"> with a color choice like red, blue, green, </w:t>
-      </w:r>
-      <w:proofErr w:type="spellStart"/>
-      <w:r>
-        <w:rPr>
-          <w:rFonts w:cs="Arial"/>
-        </w:rPr>
-        <w:t>etc</w:t>
-      </w:r>
-      <w:proofErr w:type="spellEnd"/>
-      <w:r>
-        <w:rPr>
-          <w:rFonts w:cs="Arial"/>
-        </w:rPr>
-        <w:t>)</w:t>
+        <w:t xml:space="preserve"> with a color choice like red, blue, green, etc)</w:t>
       </w:r>
     </w:p>
     <w:p>
@@ -11832,19 +10392,11 @@
         <w:keepLines/>
         <w:ind w:left="1440"/>
       </w:pPr>
-      <w:proofErr w:type="gramStart"/>
-      <w:r>
-        <w:rPr>
-          <w:rFonts w:ascii="Lucida Console" w:hAnsi="Lucida Console"/>
-        </w:rPr>
-        <w:t>msg.payload</w:t>
-      </w:r>
-      <w:proofErr w:type="gramEnd"/>
-      <w:r>
-        <w:rPr>
-          <w:rFonts w:ascii="Lucida Console" w:hAnsi="Lucida Console"/>
-        </w:rPr>
-        <w:t xml:space="preserve"> = “message to display”</w:t>
+      <w:r>
+        <w:rPr>
+          <w:rFonts w:ascii="Lucida Console" w:hAnsi="Lucida Console"/>
+        </w:rPr>
+        <w:t>msg.payload = “message to display”</w:t>
       </w:r>
       <w:r>
         <w:br/>
@@ -11871,30 +10423,17 @@
       <w:r>
         <w:t xml:space="preserve">With the knowledge of the contents of the incoming </w:t>
       </w:r>
-      <w:proofErr w:type="spellStart"/>
-      <w:r>
-        <w:t>msg</w:t>
-      </w:r>
-      <w:proofErr w:type="spellEnd"/>
-      <w:r>
-        <w:t xml:space="preserve"> format</w:t>
+      <w:r>
+        <w:t>msg format</w:t>
       </w:r>
       <w:r>
         <w:t xml:space="preserve"> as well as the requirements of the S</w:t>
       </w:r>
       <w:r>
-        <w:t xml:space="preserve">ense Hat, a trivial snippet of </w:t>
-      </w:r>
-      <w:proofErr w:type="spellStart"/>
-      <w:r>
-        <w:t>javas</w:t>
-      </w:r>
-      <w:r>
-        <w:t>cript</w:t>
-      </w:r>
-      <w:proofErr w:type="spellEnd"/>
-      <w:r>
-        <w:t xml:space="preserve"> code can check for the command type and make the transformation.  Enter the following code into the function field of the function node.</w:t>
+        <w:t>ense Hat, a trivial snippet of javas</w:t>
+      </w:r>
+      <w:r>
+        <w:t>cript code can check for the command type and make the transformation.  Enter the following code into the function field of the function node.</w:t>
       </w:r>
     </w:p>
     <w:p>
@@ -11952,29 +10491,7 @@
         <w:rPr>
           <w:rFonts w:ascii="Lucida Console" w:hAnsi="Lucida Console"/>
         </w:rPr>
-        <w:t xml:space="preserve">d = </w:t>
-      </w:r>
-      <w:proofErr w:type="spellStart"/>
-      <w:proofErr w:type="gramStart"/>
-      <w:r>
-        <w:rPr>
-          <w:rFonts w:ascii="Lucida Console" w:hAnsi="Lucida Console"/>
-        </w:rPr>
-        <w:t>msg.payload</w:t>
-      </w:r>
-      <w:proofErr w:type="gramEnd"/>
-      <w:r>
-        <w:rPr>
-          <w:rFonts w:ascii="Lucida Console" w:hAnsi="Lucida Console"/>
-        </w:rPr>
-        <w:t>.d</w:t>
-      </w:r>
-      <w:proofErr w:type="spellEnd"/>
-      <w:r>
-        <w:rPr>
-          <w:rFonts w:ascii="Lucida Console" w:hAnsi="Lucida Console"/>
-        </w:rPr>
-        <w:t>;</w:t>
+        <w:t>d = msg.payload.d;</w:t>
       </w:r>
     </w:p>
     <w:p>
@@ -12012,23 +10529,7 @@
         <w:rPr>
           <w:rFonts w:ascii="Lucida Console" w:hAnsi="Lucida Console"/>
         </w:rPr>
-        <w:t>if (</w:t>
-      </w:r>
-      <w:proofErr w:type="spellStart"/>
-      <w:proofErr w:type="gramStart"/>
-      <w:r>
-        <w:rPr>
-          <w:rFonts w:ascii="Lucida Console" w:hAnsi="Lucida Console"/>
-        </w:rPr>
-        <w:t>msg.command</w:t>
-      </w:r>
-      <w:proofErr w:type="spellEnd"/>
-      <w:proofErr w:type="gramEnd"/>
-      <w:r>
-        <w:rPr>
-          <w:rFonts w:ascii="Lucida Console" w:hAnsi="Lucida Console"/>
-        </w:rPr>
-        <w:t xml:space="preserve"> == "message") {</w:t>
+        <w:t>if (msg.command == "message") {</w:t>
       </w:r>
     </w:p>
     <w:p>
@@ -12056,18 +10557,8 @@
         <w:rPr>
           <w:rFonts w:ascii="Lucida Console" w:hAnsi="Lucida Console"/>
         </w:rPr>
-        <w:t xml:space="preserve">  </w:t>
-      </w:r>
-      <w:proofErr w:type="spellStart"/>
-      <w:proofErr w:type="gramStart"/>
-      <w:r>
-        <w:rPr>
-          <w:rFonts w:ascii="Lucida Console" w:hAnsi="Lucida Console"/>
-        </w:rPr>
-        <w:t>msg.background</w:t>
-      </w:r>
-      <w:proofErr w:type="spellEnd"/>
-      <w:proofErr w:type="gramEnd"/>
+        <w:t xml:space="preserve">  msg.background</w:t>
+      </w:r>
       <w:r>
         <w:rPr>
           <w:rFonts w:ascii="Lucida Console" w:hAnsi="Lucida Console"/>
@@ -12086,19 +10577,11 @@
         </w:rPr>
         <w:t xml:space="preserve"> </w:t>
       </w:r>
-      <w:proofErr w:type="spellStart"/>
-      <w:r>
-        <w:rPr>
-          <w:rFonts w:ascii="Lucida Console" w:hAnsi="Lucida Console"/>
-        </w:rPr>
-        <w:t>d.background</w:t>
-      </w:r>
-      <w:proofErr w:type="spellEnd"/>
-      <w:r>
-        <w:rPr>
-          <w:rFonts w:ascii="Lucida Console" w:hAnsi="Lucida Console"/>
-        </w:rPr>
-        <w:t>;</w:t>
+      <w:r>
+        <w:rPr>
+          <w:rFonts w:ascii="Lucida Console" w:hAnsi="Lucida Console"/>
+        </w:rPr>
+        <w:t>d.background;</w:t>
       </w:r>
     </w:p>
     <w:p>
@@ -12132,18 +10615,20 @@
         <w:rPr>
           <w:rFonts w:ascii="Lucida Console" w:hAnsi="Lucida Console"/>
         </w:rPr>
+        <w:t xml:space="preserve"> msg.color</w:t>
+      </w:r>
+      <w:r>
+        <w:rPr>
+          <w:rFonts w:ascii="Lucida Console" w:hAnsi="Lucida Console"/>
+        </w:rPr>
         <w:t xml:space="preserve"> </w:t>
       </w:r>
-      <w:proofErr w:type="spellStart"/>
-      <w:proofErr w:type="gramStart"/>
-      <w:r>
-        <w:rPr>
-          <w:rFonts w:ascii="Lucida Console" w:hAnsi="Lucida Console"/>
-        </w:rPr>
-        <w:t>msg.color</w:t>
-      </w:r>
-      <w:proofErr w:type="spellEnd"/>
-      <w:proofErr w:type="gramEnd"/>
+      <w:r>
+        <w:rPr>
+          <w:rFonts w:ascii="Lucida Console" w:hAnsi="Lucida Console"/>
+        </w:rPr>
+        <w:t>=</w:t>
+      </w:r>
       <w:r>
         <w:rPr>
           <w:rFonts w:ascii="Lucida Console" w:hAnsi="Lucida Console"/>
@@ -12154,27 +10639,7 @@
         <w:rPr>
           <w:rFonts w:ascii="Lucida Console" w:hAnsi="Lucida Console"/>
         </w:rPr>
-        <w:t>=</w:t>
-      </w:r>
-      <w:r>
-        <w:rPr>
-          <w:rFonts w:ascii="Lucida Console" w:hAnsi="Lucida Console"/>
-        </w:rPr>
-        <w:t xml:space="preserve"> </w:t>
-      </w:r>
-      <w:proofErr w:type="spellStart"/>
-      <w:r>
-        <w:rPr>
-          <w:rFonts w:ascii="Lucida Console" w:hAnsi="Lucida Console"/>
-        </w:rPr>
-        <w:t>d.color</w:t>
-      </w:r>
-      <w:proofErr w:type="spellEnd"/>
-      <w:r>
-        <w:rPr>
-          <w:rFonts w:ascii="Lucida Console" w:hAnsi="Lucida Console"/>
-        </w:rPr>
-        <w:t>;</w:t>
+        <w:t>d.color;</w:t>
       </w:r>
     </w:p>
     <w:p>
@@ -12208,18 +10673,20 @@
         <w:rPr>
           <w:rFonts w:ascii="Lucida Console" w:hAnsi="Lucida Console"/>
         </w:rPr>
+        <w:t xml:space="preserve"> msg.payload</w:t>
+      </w:r>
+      <w:r>
+        <w:rPr>
+          <w:rFonts w:ascii="Lucida Console" w:hAnsi="Lucida Console"/>
+        </w:rPr>
         <w:t xml:space="preserve"> </w:t>
       </w:r>
-      <w:proofErr w:type="spellStart"/>
-      <w:proofErr w:type="gramStart"/>
-      <w:r>
-        <w:rPr>
-          <w:rFonts w:ascii="Lucida Console" w:hAnsi="Lucida Console"/>
-        </w:rPr>
-        <w:t>msg.payload</w:t>
-      </w:r>
-      <w:proofErr w:type="spellEnd"/>
-      <w:proofErr w:type="gramEnd"/>
+      <w:r>
+        <w:rPr>
+          <w:rFonts w:ascii="Lucida Console" w:hAnsi="Lucida Console"/>
+        </w:rPr>
+        <w:t>=</w:t>
+      </w:r>
       <w:r>
         <w:rPr>
           <w:rFonts w:ascii="Lucida Console" w:hAnsi="Lucida Console"/>
@@ -12230,27 +10697,7 @@
         <w:rPr>
           <w:rFonts w:ascii="Lucida Console" w:hAnsi="Lucida Console"/>
         </w:rPr>
-        <w:t>=</w:t>
-      </w:r>
-      <w:r>
-        <w:rPr>
-          <w:rFonts w:ascii="Lucida Console" w:hAnsi="Lucida Console"/>
-        </w:rPr>
-        <w:t xml:space="preserve"> </w:t>
-      </w:r>
-      <w:proofErr w:type="spellStart"/>
-      <w:r>
-        <w:rPr>
-          <w:rFonts w:ascii="Lucida Console" w:hAnsi="Lucida Console"/>
-        </w:rPr>
-        <w:t>d.message</w:t>
-      </w:r>
-      <w:proofErr w:type="spellEnd"/>
-      <w:r>
-        <w:rPr>
-          <w:rFonts w:ascii="Lucida Console" w:hAnsi="Lucida Console"/>
-        </w:rPr>
-        <w:t>;</w:t>
+        <w:t>d.message;</w:t>
       </w:r>
     </w:p>
     <w:p>
@@ -12279,23 +10726,7 @@
           <w:rFonts w:ascii="Lucida Console" w:hAnsi="Lucida Console"/>
         </w:rPr>
         <w:br/>
-        <w:t>else if (</w:t>
-      </w:r>
-      <w:proofErr w:type="spellStart"/>
-      <w:proofErr w:type="gramStart"/>
-      <w:r>
-        <w:rPr>
-          <w:rFonts w:ascii="Lucida Console" w:hAnsi="Lucida Console"/>
-        </w:rPr>
-        <w:t>msg.command</w:t>
-      </w:r>
-      <w:proofErr w:type="spellEnd"/>
-      <w:proofErr w:type="gramEnd"/>
-      <w:r>
-        <w:rPr>
-          <w:rFonts w:ascii="Lucida Console" w:hAnsi="Lucida Console"/>
-        </w:rPr>
-        <w:t xml:space="preserve"> == "alarm") {</w:t>
+        <w:t>else if (msg.command == "alarm") {</w:t>
       </w:r>
     </w:p>
     <w:p>
@@ -12325,16 +10756,12 @@
         </w:rPr>
         <w:t xml:space="preserve"> </w:t>
       </w:r>
-      <w:proofErr w:type="spellStart"/>
-      <w:proofErr w:type="gramStart"/>
       <w:r>
         <w:rPr>
           <w:rFonts w:ascii="Lucida Console" w:hAnsi="Lucida Console"/>
         </w:rPr>
         <w:t>msg.payload</w:t>
       </w:r>
-      <w:proofErr w:type="spellEnd"/>
-      <w:proofErr w:type="gramEnd"/>
       <w:r>
         <w:rPr>
           <w:rFonts w:ascii="Lucida Console" w:hAnsi="Lucida Console"/>
@@ -12357,21 +10784,7 @@
         <w:rPr>
           <w:rFonts w:ascii="Lucida Console" w:hAnsi="Lucida Console"/>
         </w:rPr>
-        <w:t xml:space="preserve">"*,*," + </w:t>
-      </w:r>
-      <w:proofErr w:type="spellStart"/>
-      <w:r>
-        <w:rPr>
-          <w:rFonts w:ascii="Lucida Console" w:hAnsi="Lucida Console"/>
-        </w:rPr>
-        <w:t>d.color</w:t>
-      </w:r>
-      <w:proofErr w:type="spellEnd"/>
-      <w:r>
-        <w:rPr>
-          <w:rFonts w:ascii="Lucida Console" w:hAnsi="Lucida Console"/>
-        </w:rPr>
-        <w:t>;</w:t>
+        <w:t>"*,*," + d.color;</w:t>
       </w:r>
     </w:p>
     <w:p>
@@ -12449,21 +10862,7 @@
         <w:rPr>
           <w:rFonts w:ascii="Lucida Console" w:hAnsi="Lucida Console"/>
         </w:rPr>
-        <w:t xml:space="preserve"> </w:t>
-      </w:r>
-      <w:proofErr w:type="spellStart"/>
-      <w:r>
-        <w:rPr>
-          <w:rFonts w:ascii="Lucida Console" w:hAnsi="Lucida Console"/>
-        </w:rPr>
-        <w:t>msg</w:t>
-      </w:r>
-      <w:proofErr w:type="spellEnd"/>
-      <w:r>
-        <w:rPr>
-          <w:rFonts w:ascii="Lucida Console" w:hAnsi="Lucida Console"/>
-        </w:rPr>
-        <w:t xml:space="preserve"> = null;</w:t>
+        <w:t xml:space="preserve"> msg = null;</w:t>
       </w:r>
     </w:p>
     <w:p>
@@ -12486,21 +10885,7 @@
           <w:rFonts w:ascii="Lucida Console" w:hAnsi="Lucida Console"/>
         </w:rPr>
         <w:br/>
-        <w:t xml:space="preserve">return </w:t>
-      </w:r>
-      <w:proofErr w:type="spellStart"/>
-      <w:r>
-        <w:rPr>
-          <w:rFonts w:ascii="Lucida Console" w:hAnsi="Lucida Console"/>
-        </w:rPr>
-        <w:t>msg</w:t>
-      </w:r>
-      <w:proofErr w:type="spellEnd"/>
-      <w:r>
-        <w:rPr>
-          <w:rFonts w:ascii="Lucida Console" w:hAnsi="Lucida Console"/>
-        </w:rPr>
-        <w:t>;</w:t>
+        <w:t>return msg;</w:t>
       </w:r>
     </w:p>
     <w:p>
@@ -12704,15 +11089,7 @@
         <w:t xml:space="preserve">The motion and joystick events will just terminate in a debug node to that you can verify that they are being received.  </w:t>
       </w:r>
       <w:r>
-        <w:t xml:space="preserve">Additionally, this application will be send commands to the Raspberry Pi application that will control the 8x8 LED matrix that is part of the Sense </w:t>
-      </w:r>
-      <w:proofErr w:type="spellStart"/>
-      <w:r>
-        <w:t>Hat</w:t>
-      </w:r>
-      <w:proofErr w:type="spellEnd"/>
-      <w:r>
-        <w:t xml:space="preserve"> device.  One command (alarm) will turn the entire matrix into a solid color that is provided as a part of the message payload.  The other command (message) will scroll a text message across the matrix.  The message, the text color, and the background color will all be provided as a part of the message payload.  Ready?  Let’s begin.  </w:t>
+        <w:t xml:space="preserve">Additionally, this application will be send commands to the Raspberry Pi application that will control the 8x8 LED matrix that is part of the Sense Hat device.  One command (alarm) will turn the entire matrix into a solid color that is provided as a part of the message payload.  The other command (message) will scroll a text message across the matrix.  The message, the text color, and the background color will all be provided as a part of the message payload.  Ready?  Let’s begin.  </w:t>
       </w:r>
     </w:p>
     <w:p>
@@ -13484,40 +11861,10 @@
         <w:rPr>
           <w:b/>
         </w:rPr>
-        <w:t xml:space="preserve">complete </w:t>
-      </w:r>
-      <w:proofErr w:type="spellStart"/>
-      <w:r>
-        <w:rPr>
-          <w:b/>
-        </w:rPr>
-        <w:t>msg</w:t>
-      </w:r>
-      <w:proofErr w:type="spellEnd"/>
-      <w:r>
-        <w:rPr>
-          <w:b/>
-        </w:rPr>
-        <w:t xml:space="preserve"> object</w:t>
-      </w:r>
-      <w:r>
-        <w:t xml:space="preserve">.  This will allow you to view the entire </w:t>
-      </w:r>
-      <w:proofErr w:type="spellStart"/>
-      <w:r>
-        <w:t>msg</w:t>
-      </w:r>
-      <w:proofErr w:type="spellEnd"/>
-      <w:r>
-        <w:t xml:space="preserve"> being received by the prior node.  It can be very useful in helping to format the </w:t>
-      </w:r>
-      <w:proofErr w:type="spellStart"/>
-      <w:r>
-        <w:t>msg</w:t>
-      </w:r>
-      <w:proofErr w:type="spellEnd"/>
-      <w:r>
-        <w:t xml:space="preserve"> that needs to be sent to the next node.</w:t>
+        <w:t>complete msg object</w:t>
+      </w:r>
+      <w:r>
+        <w:t>.  This will allow you to view the entire msg being received by the prior node.  It can be very useful in helping to format the msg that needs to be sent to the next node.</w:t>
       </w:r>
     </w:p>
     <w:p>
@@ -13911,15 +12258,7 @@
         </w:rPr>
       </w:pPr>
       <w:r>
-        <w:t xml:space="preserve">The function node is a powerful node that allows you to incorporate your own program logic into a Node-RED application.   A message is passed in to the function node as a JavaScript object called msg.  By convention, it will have a </w:t>
-      </w:r>
-      <w:proofErr w:type="gramStart"/>
-      <w:r>
-        <w:t>msg.payload</w:t>
-      </w:r>
-      <w:proofErr w:type="gramEnd"/>
-      <w:r>
-        <w:t xml:space="preserve"> property containing the body of the message.  You can act on the content of this payload, modify it, and pass it along to the next node in your application.  </w:t>
+        <w:t xml:space="preserve">The function node is a powerful node that allows you to incorporate your own program logic into a Node-RED application.   A message is passed in to the function node as a JavaScript object called msg.  By convention, it will have a msg.payload property containing the body of the message.  You can act on the content of this payload, modify it, and pass it along to the next node in your application.  </w:t>
       </w:r>
       <w:r>
         <w:t xml:space="preserve">The function node in this flow will receive the message from the IoT </w:t>
@@ -13943,49 +12282,7 @@
           <w:shd w:val="clear" w:color="auto" w:fill="auto"/>
           <w:lang w:val="en-GB" w:eastAsia="en-GB"/>
         </w:rPr>
-        <w:t xml:space="preserve">The </w:t>
-      </w:r>
-      <w:proofErr w:type="spellStart"/>
-      <w:proofErr w:type="gramStart"/>
-      <w:r>
-        <w:rPr>
-          <w:rFonts w:eastAsia="Times New Roman" w:cs="Arial"/>
-          <w:color w:val="auto"/>
-          <w:shd w:val="clear" w:color="auto" w:fill="auto"/>
-          <w:lang w:val="en-GB" w:eastAsia="en-GB"/>
-        </w:rPr>
-        <w:t>msg.payload</w:t>
-      </w:r>
-      <w:proofErr w:type="spellEnd"/>
-      <w:proofErr w:type="gramEnd"/>
-      <w:r>
-        <w:rPr>
-          <w:rFonts w:eastAsia="Times New Roman" w:cs="Arial"/>
-          <w:color w:val="auto"/>
-          <w:shd w:val="clear" w:color="auto" w:fill="auto"/>
-          <w:lang w:val="en-GB" w:eastAsia="en-GB"/>
-        </w:rPr>
-        <w:t xml:space="preserve"> for the </w:t>
-      </w:r>
-      <w:proofErr w:type="spellStart"/>
-      <w:r>
-        <w:rPr>
-          <w:rFonts w:eastAsia="Times New Roman" w:cs="Arial"/>
-          <w:color w:val="auto"/>
-          <w:shd w:val="clear" w:color="auto" w:fill="auto"/>
-          <w:lang w:val="en-GB" w:eastAsia="en-GB"/>
-        </w:rPr>
-        <w:t>dashDB</w:t>
-      </w:r>
-      <w:proofErr w:type="spellEnd"/>
-      <w:r>
-        <w:rPr>
-          <w:rFonts w:eastAsia="Times New Roman" w:cs="Arial"/>
-          <w:color w:val="auto"/>
-          <w:shd w:val="clear" w:color="auto" w:fill="auto"/>
-          <w:lang w:val="en-GB" w:eastAsia="en-GB"/>
-        </w:rPr>
-        <w:t xml:space="preserve"> node should include a value for each column in your table. To make this happen,</w:t>
+        <w:t>The msg.payload for the dashDB node should include a value for each column in your table. To make this happen,</w:t>
       </w:r>
       <w:r>
         <w:rPr>
@@ -14001,19 +12298,15 @@
       <w:r>
         <w:t xml:space="preserve">open the function node and enter the following code into the function field of the function node to transform the incoming </w:t>
       </w:r>
-      <w:proofErr w:type="spellStart"/>
       <w:r>
         <w:t>IoT</w:t>
       </w:r>
-      <w:proofErr w:type="spellEnd"/>
       <w:r>
         <w:t xml:space="preserve"> </w:t>
       </w:r>
-      <w:proofErr w:type="spellStart"/>
       <w:r>
         <w:t>msg</w:t>
       </w:r>
-      <w:proofErr w:type="spellEnd"/>
       <w:r>
         <w:t xml:space="preserve"> into that which is expected by </w:t>
       </w:r>
@@ -14078,19 +12371,11 @@
           <w:rFonts w:ascii="Lucida Console" w:hAnsi="Lucida Console"/>
         </w:rPr>
       </w:pPr>
-      <w:proofErr w:type="gramStart"/>
-      <w:r>
-        <w:rPr>
-          <w:rFonts w:ascii="Lucida Console" w:hAnsi="Lucida Console"/>
-        </w:rPr>
-        <w:t>msg.payload</w:t>
-      </w:r>
-      <w:proofErr w:type="gramEnd"/>
-      <w:r>
-        <w:rPr>
-          <w:rFonts w:ascii="Lucida Console" w:hAnsi="Lucida Console"/>
-        </w:rPr>
-        <w:t xml:space="preserve"> = {</w:t>
+      <w:r>
+        <w:rPr>
+          <w:rFonts w:ascii="Lucida Console" w:hAnsi="Lucida Console"/>
+        </w:rPr>
+        <w:t>msg.payload = {</w:t>
       </w:r>
     </w:p>
     <w:p>
@@ -14117,35 +12402,7 @@
         <w:rPr>
           <w:rFonts w:ascii="Lucida Console" w:hAnsi="Lucida Console"/>
         </w:rPr>
-        <w:t xml:space="preserve">  </w:t>
-      </w:r>
-      <w:proofErr w:type="gramStart"/>
-      <w:r>
-        <w:rPr>
-          <w:rFonts w:ascii="Lucida Console" w:hAnsi="Lucida Console"/>
-        </w:rPr>
-        <w:t>SENSORID :</w:t>
-      </w:r>
-      <w:proofErr w:type="gramEnd"/>
-      <w:r>
-        <w:rPr>
-          <w:rFonts w:ascii="Lucida Console" w:hAnsi="Lucida Console"/>
-        </w:rPr>
-        <w:t xml:space="preserve"> </w:t>
-      </w:r>
-      <w:proofErr w:type="spellStart"/>
-      <w:r>
-        <w:rPr>
-          <w:rFonts w:ascii="Lucida Console" w:hAnsi="Lucida Console"/>
-        </w:rPr>
-        <w:t>msg.deviceId</w:t>
-      </w:r>
-      <w:proofErr w:type="spellEnd"/>
-      <w:r>
-        <w:rPr>
-          <w:rFonts w:ascii="Lucida Console" w:hAnsi="Lucida Console"/>
-        </w:rPr>
-        <w:t>,</w:t>
+        <w:t xml:space="preserve">  SENSORID : msg.deviceId,</w:t>
       </w:r>
     </w:p>
     <w:p>
@@ -14172,35 +12429,7 @@
         <w:rPr>
           <w:rFonts w:ascii="Lucida Console" w:hAnsi="Lucida Console"/>
         </w:rPr>
-        <w:t xml:space="preserve">  </w:t>
-      </w:r>
-      <w:proofErr w:type="gramStart"/>
-      <w:r>
-        <w:rPr>
-          <w:rFonts w:ascii="Lucida Console" w:hAnsi="Lucida Console"/>
-        </w:rPr>
-        <w:t>TEMPERATURE :</w:t>
-      </w:r>
-      <w:proofErr w:type="gramEnd"/>
-      <w:r>
-        <w:rPr>
-          <w:rFonts w:ascii="Lucida Console" w:hAnsi="Lucida Console"/>
-        </w:rPr>
-        <w:t xml:space="preserve"> </w:t>
-      </w:r>
-      <w:proofErr w:type="spellStart"/>
-      <w:r>
-        <w:rPr>
-          <w:rFonts w:ascii="Lucida Console" w:hAnsi="Lucida Console"/>
-        </w:rPr>
-        <w:t>msg.payload.d.temperature</w:t>
-      </w:r>
-      <w:proofErr w:type="spellEnd"/>
-      <w:r>
-        <w:rPr>
-          <w:rFonts w:ascii="Lucida Console" w:hAnsi="Lucida Console"/>
-        </w:rPr>
-        <w:t>,</w:t>
+        <w:t xml:space="preserve">  TEMPERATURE : msg.payload.d.temperature,</w:t>
       </w:r>
     </w:p>
     <w:p>
@@ -14227,35 +12456,7 @@
         <w:rPr>
           <w:rFonts w:ascii="Lucida Console" w:hAnsi="Lucida Console"/>
         </w:rPr>
-        <w:t xml:space="preserve">  </w:t>
-      </w:r>
-      <w:proofErr w:type="gramStart"/>
-      <w:r>
-        <w:rPr>
-          <w:rFonts w:ascii="Lucida Console" w:hAnsi="Lucida Console"/>
-        </w:rPr>
-        <w:t>HUMIDITY :</w:t>
-      </w:r>
-      <w:proofErr w:type="gramEnd"/>
-      <w:r>
-        <w:rPr>
-          <w:rFonts w:ascii="Lucida Console" w:hAnsi="Lucida Console"/>
-        </w:rPr>
-        <w:t xml:space="preserve"> </w:t>
-      </w:r>
-      <w:proofErr w:type="spellStart"/>
-      <w:r>
-        <w:rPr>
-          <w:rFonts w:ascii="Lucida Console" w:hAnsi="Lucida Console"/>
-        </w:rPr>
-        <w:t>msg.payload.d.humidity</w:t>
-      </w:r>
-      <w:proofErr w:type="spellEnd"/>
-      <w:r>
-        <w:rPr>
-          <w:rFonts w:ascii="Lucida Console" w:hAnsi="Lucida Console"/>
-        </w:rPr>
-        <w:t>,</w:t>
+        <w:t xml:space="preserve">  HUMIDITY : msg.payload.d.humidity,</w:t>
       </w:r>
     </w:p>
     <w:p>
@@ -14282,35 +12483,7 @@
         <w:rPr>
           <w:rFonts w:ascii="Lucida Console" w:hAnsi="Lucida Console"/>
         </w:rPr>
-        <w:t xml:space="preserve">  </w:t>
-      </w:r>
-      <w:proofErr w:type="gramStart"/>
-      <w:r>
-        <w:rPr>
-          <w:rFonts w:ascii="Lucida Console" w:hAnsi="Lucida Console"/>
-        </w:rPr>
-        <w:t>PRESSURE :</w:t>
-      </w:r>
-      <w:proofErr w:type="gramEnd"/>
-      <w:r>
-        <w:rPr>
-          <w:rFonts w:ascii="Lucida Console" w:hAnsi="Lucida Console"/>
-        </w:rPr>
-        <w:t xml:space="preserve"> </w:t>
-      </w:r>
-      <w:proofErr w:type="spellStart"/>
-      <w:r>
-        <w:rPr>
-          <w:rFonts w:ascii="Lucida Console" w:hAnsi="Lucida Console"/>
-        </w:rPr>
-        <w:t>msg.payload.d.pressure</w:t>
-      </w:r>
-      <w:proofErr w:type="spellEnd"/>
-      <w:r>
-        <w:rPr>
-          <w:rFonts w:ascii="Lucida Console" w:hAnsi="Lucida Console"/>
-        </w:rPr>
-        <w:t>,</w:t>
+        <w:t xml:space="preserve">  PRESSURE : msg.payload.d.pressure,</w:t>
       </w:r>
     </w:p>
     <w:p>
@@ -14337,21 +12510,7 @@
         <w:rPr>
           <w:rFonts w:ascii="Lucida Console" w:hAnsi="Lucida Console"/>
         </w:rPr>
-        <w:t xml:space="preserve">  </w:t>
-      </w:r>
-      <w:proofErr w:type="gramStart"/>
-      <w:r>
-        <w:rPr>
-          <w:rFonts w:ascii="Lucida Console" w:hAnsi="Lucida Console"/>
-        </w:rPr>
-        <w:t>TIMESENT :</w:t>
-      </w:r>
-      <w:proofErr w:type="gramEnd"/>
-      <w:r>
-        <w:rPr>
-          <w:rFonts w:ascii="Lucida Console" w:hAnsi="Lucida Console"/>
-        </w:rPr>
-        <w:t xml:space="preserve"> 'TIMESTAMP'</w:t>
+        <w:t xml:space="preserve">  TIMESENT : 'TIMESTAMP'</w:t>
       </w:r>
     </w:p>
     <w:p>
@@ -14393,21 +12552,7 @@
         <w:rPr>
           <w:rFonts w:ascii="Lucida Console" w:hAnsi="Lucida Console"/>
         </w:rPr>
-        <w:t xml:space="preserve">return </w:t>
-      </w:r>
-      <w:proofErr w:type="spellStart"/>
-      <w:r>
-        <w:rPr>
-          <w:rFonts w:ascii="Lucida Console" w:hAnsi="Lucida Console"/>
-        </w:rPr>
-        <w:t>msg</w:t>
-      </w:r>
-      <w:proofErr w:type="spellEnd"/>
-      <w:r>
-        <w:rPr>
-          <w:rFonts w:ascii="Lucida Console" w:hAnsi="Lucida Console"/>
-        </w:rPr>
-        <w:t>;</w:t>
+        <w:t>return msg;</w:t>
       </w:r>
     </w:p>
     <w:p>
@@ -14603,15 +12748,7 @@
         </w:numPr>
       </w:pPr>
       <w:r>
-        <w:t xml:space="preserve">The second flow will inject test data that will be sent to the Sense </w:t>
-      </w:r>
-      <w:proofErr w:type="spellStart"/>
-      <w:r>
-        <w:t>Hat</w:t>
-      </w:r>
-      <w:proofErr w:type="spellEnd"/>
-      <w:r>
-        <w:t xml:space="preserve"> device to control the LED.  In order to build the second flow, you will need </w:t>
+        <w:t xml:space="preserve">The second flow will inject test data that will be sent to the Sense Hat device to control the LED.  In order to build the second flow, you will need </w:t>
       </w:r>
       <w:r>
         <w:t>seven</w:t>
@@ -14697,21 +12834,7 @@
         <w:rPr>
           <w:b/>
         </w:rPr>
-        <w:t xml:space="preserve">complete </w:t>
-      </w:r>
-      <w:proofErr w:type="spellStart"/>
-      <w:r>
-        <w:rPr>
-          <w:b/>
-        </w:rPr>
-        <w:t>msg</w:t>
-      </w:r>
-      <w:proofErr w:type="spellEnd"/>
-      <w:r>
-        <w:rPr>
-          <w:b/>
-        </w:rPr>
-        <w:t xml:space="preserve"> object</w:t>
+        <w:t>complete msg object</w:t>
       </w:r>
       <w:r>
         <w:t>.</w:t>
@@ -15239,15 +13362,7 @@
       </w:pPr>
       <w:r>
         <w:lastRenderedPageBreak/>
-        <w:t xml:space="preserve">Now let’s move on to the function node.  As you now already have experience with the function node, enter the following code snippet into your new function node.  This code will create the appropriate java script object (d) that needs to be sent, depending on the topic type.  The incoming </w:t>
-      </w:r>
-      <w:proofErr w:type="gramStart"/>
-      <w:r>
-        <w:t>msg.payload</w:t>
-      </w:r>
-      <w:proofErr w:type="gramEnd"/>
-      <w:r>
-        <w:t xml:space="preserve"> will be used as input to the object creation.  </w:t>
+        <w:t xml:space="preserve">Now let’s move on to the function node.  As you now already have experience with the function node, enter the following code snippet into your new function node.  This code will create the appropriate java script object (d) that needs to be sent, depending on the topic type.  The incoming msg.payload will be used as input to the object creation.  </w:t>
       </w:r>
       <w:r>
         <w:rPr>
@@ -15318,30 +13433,12 @@
           <w:rFonts w:ascii="Lucida Console" w:hAnsi="Lucida Console"/>
         </w:rPr>
       </w:pPr>
-      <w:proofErr w:type="spellStart"/>
-      <w:proofErr w:type="gramStart"/>
-      <w:r>
-        <w:rPr>
-          <w:rFonts w:ascii="Lucida Console" w:hAnsi="Lucida Console"/>
-        </w:rPr>
-        <w:t>msg.eventOrCommandType</w:t>
-      </w:r>
-      <w:proofErr w:type="spellEnd"/>
-      <w:proofErr w:type="gramEnd"/>
-      <w:r>
-        <w:rPr>
-          <w:rFonts w:ascii="Lucida Console" w:hAnsi="Lucida Console"/>
-        </w:rPr>
-        <w:t xml:space="preserve"> = </w:t>
-      </w:r>
-      <w:proofErr w:type="spellStart"/>
-      <w:r>
-        <w:rPr>
-          <w:rFonts w:ascii="Lucida Console" w:hAnsi="Lucida Console"/>
-        </w:rPr>
-        <w:t>msg.topic</w:t>
-      </w:r>
-      <w:proofErr w:type="spellEnd"/>
+      <w:r>
+        <w:rPr>
+          <w:rFonts w:ascii="Lucida Console" w:hAnsi="Lucida Console"/>
+        </w:rPr>
+        <w:t>msg.eventOrCommandType = msg.topic</w:t>
+      </w:r>
       <w:r>
         <w:rPr>
           <w:rFonts w:ascii="Lucida Console" w:hAnsi="Lucida Console"/>
@@ -15368,23 +13465,7 @@
         <w:rPr>
           <w:rFonts w:ascii="Lucida Console" w:hAnsi="Lucida Console"/>
         </w:rPr>
-        <w:t>if (</w:t>
-      </w:r>
-      <w:proofErr w:type="spellStart"/>
-      <w:proofErr w:type="gramStart"/>
-      <w:r>
-        <w:rPr>
-          <w:rFonts w:ascii="Lucida Console" w:hAnsi="Lucida Console"/>
-        </w:rPr>
-        <w:t>msg.topic</w:t>
-      </w:r>
-      <w:proofErr w:type="spellEnd"/>
-      <w:proofErr w:type="gramEnd"/>
-      <w:r>
-        <w:rPr>
-          <w:rFonts w:ascii="Lucida Console" w:hAnsi="Lucida Console"/>
-        </w:rPr>
-        <w:t xml:space="preserve"> == "alarm") {</w:t>
+        <w:t>if (msg.topic == "alarm") {</w:t>
       </w:r>
     </w:p>
     <w:p>
@@ -15414,35 +13495,11 @@
         </w:rPr>
         <w:t xml:space="preserve">  </w:t>
       </w:r>
-      <w:proofErr w:type="spellStart"/>
-      <w:proofErr w:type="gramStart"/>
-      <w:r>
-        <w:rPr>
-          <w:rFonts w:ascii="Lucida Console" w:hAnsi="Lucida Console"/>
-        </w:rPr>
-        <w:t>msg.payload</w:t>
-      </w:r>
-      <w:proofErr w:type="spellEnd"/>
-      <w:proofErr w:type="gramEnd"/>
-      <w:r>
-        <w:rPr>
-          <w:rFonts w:ascii="Lucida Console" w:hAnsi="Lucida Console"/>
-        </w:rPr>
-        <w:t>={d:{</w:t>
-      </w:r>
-      <w:proofErr w:type="spellStart"/>
-      <w:r>
-        <w:rPr>
-          <w:rFonts w:ascii="Lucida Console" w:hAnsi="Lucida Console"/>
-        </w:rPr>
-        <w:t>color:msg.payload</w:t>
-      </w:r>
-      <w:proofErr w:type="spellEnd"/>
-      <w:r>
-        <w:rPr>
-          <w:rFonts w:ascii="Lucida Console" w:hAnsi="Lucida Console"/>
-        </w:rPr>
-        <w:t>}};</w:t>
+      <w:r>
+        <w:rPr>
+          <w:rFonts w:ascii="Lucida Console" w:hAnsi="Lucida Console"/>
+        </w:rPr>
+        <w:t>msg.payload={d:{color:msg.payload}};</w:t>
       </w:r>
     </w:p>
     <w:p>
@@ -15486,23 +13543,7 @@
         <w:rPr>
           <w:rFonts w:ascii="Lucida Console" w:hAnsi="Lucida Console"/>
         </w:rPr>
-        <w:t>else if (</w:t>
-      </w:r>
-      <w:proofErr w:type="spellStart"/>
-      <w:proofErr w:type="gramStart"/>
-      <w:r>
-        <w:rPr>
-          <w:rFonts w:ascii="Lucida Console" w:hAnsi="Lucida Console"/>
-        </w:rPr>
-        <w:t>msg.topic</w:t>
-      </w:r>
-      <w:proofErr w:type="spellEnd"/>
-      <w:proofErr w:type="gramEnd"/>
-      <w:r>
-        <w:rPr>
-          <w:rFonts w:ascii="Lucida Console" w:hAnsi="Lucida Console"/>
-        </w:rPr>
-        <w:t xml:space="preserve"> == "message") {</w:t>
+        <w:t>else if (msg.topic == "message") {</w:t>
       </w:r>
     </w:p>
     <w:p>
@@ -15532,28 +13573,11 @@
         </w:rPr>
         <w:t xml:space="preserve">  </w:t>
       </w:r>
-      <w:proofErr w:type="spellStart"/>
-      <w:proofErr w:type="gramStart"/>
-      <w:r>
-        <w:rPr>
-          <w:rFonts w:ascii="Lucida Console" w:hAnsi="Lucida Console"/>
-        </w:rPr>
-        <w:t>msg.payload</w:t>
-      </w:r>
-      <w:proofErr w:type="spellEnd"/>
-      <w:proofErr w:type="gramEnd"/>
-      <w:r>
-        <w:rPr>
-          <w:rFonts w:ascii="Lucida Console" w:hAnsi="Lucida Console"/>
-        </w:rPr>
-        <w:t>={d:{</w:t>
-      </w:r>
-      <w:proofErr w:type="spellStart"/>
-      <w:r>
-        <w:rPr>
-          <w:rFonts w:ascii="Lucida Console" w:hAnsi="Lucida Console"/>
-        </w:rPr>
-        <w:t>color:"</w:t>
+      <w:r>
+        <w:rPr>
+          <w:rFonts w:ascii="Lucida Console" w:hAnsi="Lucida Console"/>
+        </w:rPr>
+        <w:t>msg.payload={d:{color:"</w:t>
       </w:r>
       <w:r>
         <w:rPr>
@@ -15561,7 +13585,6 @@
         </w:rPr>
         <w:t>navy</w:t>
       </w:r>
-      <w:proofErr w:type="spellEnd"/>
       <w:r>
         <w:rPr>
           <w:rFonts w:ascii="Lucida Console" w:hAnsi="Lucida Console"/>
@@ -15600,14 +13623,7 @@
         <w:rPr>
           <w:rFonts w:ascii="Lucida Console" w:hAnsi="Lucida Console"/>
         </w:rPr>
-        <w:t xml:space="preserve">                 </w:t>
-      </w:r>
-      <w:proofErr w:type="spellStart"/>
-      <w:r>
-        <w:rPr>
-          <w:rFonts w:ascii="Lucida Console" w:hAnsi="Lucida Console"/>
-        </w:rPr>
-        <w:t>background:"</w:t>
+        <w:t xml:space="preserve">                 background:"</w:t>
       </w:r>
       <w:r>
         <w:rPr>
@@ -15615,7 +13631,6 @@
         </w:rPr>
         <w:t>black</w:t>
       </w:r>
-      <w:proofErr w:type="spellEnd"/>
       <w:r>
         <w:rPr>
           <w:rFonts w:ascii="Lucida Console" w:hAnsi="Lucida Console"/>
@@ -15654,29 +13669,7 @@
         <w:rPr>
           <w:rFonts w:ascii="Lucida Console" w:hAnsi="Lucida Console"/>
         </w:rPr>
-        <w:t xml:space="preserve">                </w:t>
-      </w:r>
-      <w:proofErr w:type="spellStart"/>
-      <w:r>
-        <w:rPr>
-          <w:rFonts w:ascii="Lucida Console" w:hAnsi="Lucida Console"/>
-        </w:rPr>
-        <w:t>message:</w:t>
-      </w:r>
-      <w:proofErr w:type="gramStart"/>
-      <w:r>
-        <w:rPr>
-          <w:rFonts w:ascii="Lucida Console" w:hAnsi="Lucida Console"/>
-        </w:rPr>
-        <w:t>msg.payload</w:t>
-      </w:r>
-      <w:proofErr w:type="spellEnd"/>
-      <w:proofErr w:type="gramEnd"/>
-      <w:r>
-        <w:rPr>
-          <w:rFonts w:ascii="Lucida Console" w:hAnsi="Lucida Console"/>
-        </w:rPr>
-        <w:t>}};</w:t>
+        <w:t xml:space="preserve">                message:msg.payload}};</w:t>
       </w:r>
     </w:p>
     <w:p>
@@ -15754,21 +13747,7 @@
         <w:rPr>
           <w:rFonts w:ascii="Lucida Console" w:hAnsi="Lucida Console"/>
         </w:rPr>
-        <w:t xml:space="preserve"> </w:t>
-      </w:r>
-      <w:proofErr w:type="spellStart"/>
-      <w:r>
-        <w:rPr>
-          <w:rFonts w:ascii="Lucida Console" w:hAnsi="Lucida Console"/>
-        </w:rPr>
-        <w:t>msg</w:t>
-      </w:r>
-      <w:proofErr w:type="spellEnd"/>
-      <w:r>
-        <w:rPr>
-          <w:rFonts w:ascii="Lucida Console" w:hAnsi="Lucida Console"/>
-        </w:rPr>
-        <w:t xml:space="preserve"> = null;</w:t>
+        <w:t xml:space="preserve"> msg = null;</w:t>
       </w:r>
     </w:p>
     <w:p>
@@ -15790,21 +13769,7 @@
         <w:rPr>
           <w:rFonts w:ascii="Lucida Console" w:hAnsi="Lucida Console"/>
         </w:rPr>
-        <w:t xml:space="preserve">return </w:t>
-      </w:r>
-      <w:proofErr w:type="spellStart"/>
-      <w:r>
-        <w:rPr>
-          <w:rFonts w:ascii="Lucida Console" w:hAnsi="Lucida Console"/>
-        </w:rPr>
-        <w:t>msg</w:t>
-      </w:r>
-      <w:proofErr w:type="spellEnd"/>
-      <w:r>
-        <w:rPr>
-          <w:rFonts w:ascii="Lucida Console" w:hAnsi="Lucida Console"/>
-        </w:rPr>
-        <w:t>;</w:t>
+        <w:t>return msg;</w:t>
       </w:r>
     </w:p>
     <w:p>
@@ -16005,16 +13970,11 @@
       <w:r>
         <w:t xml:space="preserve"> are being provided in the </w:t>
       </w:r>
-      <w:proofErr w:type="gramStart"/>
       <w:r>
         <w:t>msg.</w:t>
       </w:r>
       <w:r>
-        <w:t>payload</w:t>
-      </w:r>
-      <w:proofErr w:type="gramEnd"/>
-      <w:r>
-        <w:t xml:space="preserve"> of the prior node.  As such, these fields will be ignored here.  Put anything you like to indicate this.</w:t>
+        <w:t>payload of the prior node.  As such, these fields will be ignored here.  Put anything you like to indicate this.</w:t>
       </w:r>
     </w:p>
     <w:p>
@@ -16207,49 +14167,19 @@
         <w:t>debug tab.  For each event that comes in, there is an a</w:t>
       </w:r>
       <w:r>
-        <w:t xml:space="preserve">ssociated </w:t>
-      </w:r>
-      <w:proofErr w:type="spellStart"/>
-      <w:r>
-        <w:t>eventType</w:t>
-      </w:r>
-      <w:proofErr w:type="spellEnd"/>
-      <w:r>
-        <w:t>.  You should</w:t>
+        <w:t>ssociated eventType.  You should</w:t>
       </w:r>
       <w:r>
         <w:t xml:space="preserve"> be able to </w:t>
       </w:r>
       <w:r>
-        <w:t xml:space="preserve">see the </w:t>
-      </w:r>
-      <w:proofErr w:type="spellStart"/>
-      <w:r>
-        <w:t>eventType</w:t>
-      </w:r>
-      <w:proofErr w:type="spellEnd"/>
-      <w:r>
-        <w:t xml:space="preserve"> as a part of each message.  If you do not, you probably do not have the debug node set to display the </w:t>
+        <w:t xml:space="preserve">see the eventType as a part of each message.  If you do not, you probably do not have the debug node set to display the </w:t>
       </w:r>
       <w:r>
         <w:rPr>
           <w:b/>
         </w:rPr>
-        <w:t xml:space="preserve">complete </w:t>
-      </w:r>
-      <w:proofErr w:type="spellStart"/>
-      <w:r>
-        <w:rPr>
-          <w:b/>
-        </w:rPr>
-        <w:t>msg</w:t>
-      </w:r>
-      <w:proofErr w:type="spellEnd"/>
-      <w:r>
-        <w:rPr>
-          <w:b/>
-        </w:rPr>
-        <w:t xml:space="preserve"> object</w:t>
+        <w:t>complete msg object</w:t>
       </w:r>
       <w:r>
         <w:rPr>
@@ -16268,21 +14198,7 @@
         <w:rPr>
           <w:i/>
         </w:rPr>
-        <w:t xml:space="preserve">  You will need to actually move the tiny joystick on the Sense </w:t>
-      </w:r>
-      <w:proofErr w:type="spellStart"/>
-      <w:r>
-        <w:rPr>
-          <w:i/>
-        </w:rPr>
-        <w:t>Hat</w:t>
-      </w:r>
-      <w:proofErr w:type="spellEnd"/>
-      <w:r>
-        <w:rPr>
-          <w:i/>
-        </w:rPr>
-        <w:t xml:space="preserve"> in order to see joystick events.</w:t>
+        <w:t xml:space="preserve">  You will need to actually move the tiny joystick on the Sense Hat in order to see joystick events.</w:t>
       </w:r>
     </w:p>
     <w:p>
@@ -16431,15 +14347,7 @@
         <w:t xml:space="preserve">nject </w:t>
       </w:r>
       <w:r>
-        <w:t xml:space="preserve">nodes to verify that the Sense </w:t>
-      </w:r>
-      <w:proofErr w:type="spellStart"/>
-      <w:r>
-        <w:t>Hat</w:t>
-      </w:r>
-      <w:proofErr w:type="spellEnd"/>
-      <w:r>
-        <w:t xml:space="preserve"> LED reacts appropriately when you press the inject buttons. Be sure that all </w:t>
+        <w:t xml:space="preserve">nodes to verify that the Sense Hat LED reacts appropriately when you press the inject buttons. Be sure that all </w:t>
       </w:r>
       <w:r>
         <w:t>four</w:t>
@@ -16797,14 +14705,12 @@
       <w:r>
         <w:t xml:space="preserve">, you should verify that the </w:t>
       </w:r>
-      <w:proofErr w:type="spellStart"/>
       <w:r>
         <w:rPr>
           <w:b/>
         </w:rPr>
         <w:t>eventOrCommandType</w:t>
       </w:r>
-      <w:proofErr w:type="spellEnd"/>
       <w:r>
         <w:t xml:space="preserve"> is set to the correct command type (alarm or message).  You</w:t>
       </w:r>
@@ -16917,21 +14823,7 @@
         <w:rPr>
           <w:u w:val="single"/>
         </w:rPr>
-        <w:t xml:space="preserve">For the message </w:t>
-      </w:r>
-      <w:proofErr w:type="gramStart"/>
-      <w:r>
-        <w:rPr>
-          <w:u w:val="single"/>
-        </w:rPr>
-        <w:t>command</w:t>
-      </w:r>
-      <w:proofErr w:type="gramEnd"/>
-      <w:r>
-        <w:rPr>
-          <w:u w:val="single"/>
-        </w:rPr>
-        <w:t xml:space="preserve"> it should look like this:</w:t>
+        <w:t>For the message command it should look like this:</w:t>
       </w:r>
     </w:p>
     <w:p>
@@ -17070,23 +14962,7 @@
         <w:t>oT Platform Devices</w:t>
       </w:r>
       <w:r>
-        <w:t xml:space="preserve"> browser tab open.  If you switch back to that tab now, you should be able to see your newly created device </w:t>
-      </w:r>
-      <w:proofErr w:type="spellStart"/>
-      <w:r>
-        <w:t>sensehat</w:t>
-      </w:r>
-      <w:proofErr w:type="spellEnd"/>
-      <w:r>
-        <w:t xml:space="preserve">-xx of type </w:t>
-      </w:r>
-      <w:proofErr w:type="spellStart"/>
-      <w:r>
-        <w:t>SenseHat</w:t>
-      </w:r>
-      <w:proofErr w:type="spellEnd"/>
-      <w:r>
-        <w:t xml:space="preserve">. As a reminder, you never actually created this device or </w:t>
+        <w:t xml:space="preserve"> browser tab open.  If you switch back to that tab now, you should be able to see your newly created device sensehat-xx of type SenseHat. As a reminder, you never actually created this device or </w:t>
       </w:r>
       <w:r>
         <w:t>device type.  They were created for you by the Raspberry Pi gateway</w:t>
@@ -17350,21 +15226,7 @@
         <w:rPr>
           <w:rFonts w:ascii="Lucida Console" w:hAnsi="Lucida Console"/>
         </w:rPr>
-        <w:t xml:space="preserve">  SENSORID: "</w:t>
-      </w:r>
-      <w:proofErr w:type="spellStart"/>
-      <w:r>
-        <w:rPr>
-          <w:rFonts w:ascii="Lucida Console" w:hAnsi="Lucida Console"/>
-        </w:rPr>
-        <w:t>sensehat</w:t>
-      </w:r>
-      <w:proofErr w:type="spellEnd"/>
-      <w:r>
-        <w:rPr>
-          <w:rFonts w:ascii="Lucida Console" w:hAnsi="Lucida Console"/>
-        </w:rPr>
-        <w:t>-xx</w:t>
+        <w:t xml:space="preserve">  SENSORID: "sensehat-xx</w:t>
       </w:r>
       <w:r>
         <w:rPr>
@@ -17563,35 +15425,14 @@
         <w:t xml:space="preserve">Raspberry Pi </w:t>
       </w:r>
       <w:r>
-        <w:t xml:space="preserve">3 </w:t>
-      </w:r>
-      <w:proofErr w:type="spellStart"/>
-      <w:r>
-        <w:t>Raspbian</w:t>
-      </w:r>
-      <w:proofErr w:type="spellEnd"/>
-      <w:r>
-        <w:t xml:space="preserve"> Jessie with </w:t>
-      </w:r>
-      <w:proofErr w:type="spellStart"/>
-      <w:r>
-        <w:t>WiFi</w:t>
-      </w:r>
-      <w:proofErr w:type="spellEnd"/>
-      <w:r>
-        <w:t>, ssh</w:t>
-      </w:r>
-      <w:r>
-        <w:t xml:space="preserve">, headless setup with no keyboard or </w:t>
-      </w:r>
-      <w:proofErr w:type="spellStart"/>
-      <w:r>
-        <w:t>e</w:t>
+        <w:t>3 Raspbian Jessie with WiFi, ssh</w:t>
+      </w:r>
+      <w:r>
+        <w:t>, headless setup with no keyboard or e</w:t>
       </w:r>
       <w:r>
         <w:t>thernet</w:t>
       </w:r>
-      <w:proofErr w:type="spellEnd"/>
       <w:r>
         <w:t>:</w:t>
       </w:r>
@@ -17775,7 +15616,7 @@
         <w:rStyle w:val="PageNumber"/>
         <w:noProof/>
       </w:rPr>
-      <w:t>7</w:t>
+      <w:t>2</w:t>
     </w:r>
     <w:r>
       <w:rPr>
@@ -24103,7 +21944,7 @@
 </file>
 
 <file path=customXml/itemProps1.xml><?xml version="1.0" encoding="utf-8"?>
-<ds:datastoreItem xmlns:ds="http://schemas.openxmlformats.org/officeDocument/2006/customXml" ds:itemID="{D393ED12-0A51-0E40-BAC7-7D691D3B53E8}">
+<ds:datastoreItem xmlns:ds="http://schemas.openxmlformats.org/officeDocument/2006/customXml" ds:itemID="{74E9FFD7-A9D4-D04E-838F-27A5DA29351A}">
   <ds:schemaRefs>
     <ds:schemaRef ds:uri="http://schemas.openxmlformats.org/officeDocument/2006/bibliography"/>
   </ds:schemaRefs>

</xml_diff>